<commit_message>
add topic and group for custom producer
</commit_message>
<xml_diff>
--- a/RocketMQ_fdddf/依赖库使用文档说明.docx
+++ b/RocketMQ_fdddf/依赖库使用文档说明.docx
@@ -70,6 +70,9 @@
     <w:p/>
     <w:p>
       <w:r>
+        <w:rPr>
+          <w:noProof/>
+        </w:rPr>
         <w:drawing>
           <wp:inline distT="0" distB="0" distL="0" distR="0" wp14:anchorId="5C776D48" wp14:editId="68EEC031">
             <wp:extent cx="5943600" cy="3702050"/>
@@ -1444,7 +1447,1813 @@
         <w:t>boolean</w:t>
       </w:r>
     </w:p>
-    <w:p/>
+    <w:p>
+      <w:pPr>
+        <w:pStyle w:val="Heading3"/>
+        <w:shd w:val="clear" w:color="auto" w:fill="FFFFFF"/>
+        <w:spacing w:before="240" w:after="240"/>
+        <w:rPr>
+          <w:rFonts w:ascii="Helvetica" w:hAnsi="Helvetica"/>
+          <w:color w:val="080808"/>
+          <w:sz w:val="31"/>
+          <w:szCs w:val="31"/>
+        </w:rPr>
+      </w:pPr>
+      <w:r>
+        <w:rPr>
+          <w:rFonts w:ascii="Helvetica" w:hAnsi="Helvetica"/>
+          <w:color w:val="080808"/>
+          <w:sz w:val="31"/>
+          <w:szCs w:val="31"/>
+        </w:rPr>
+        <w:lastRenderedPageBreak/>
+        <w:t>sendTopicMessage</w:t>
+      </w:r>
+    </w:p>
+    <w:p>
+      <w:pPr>
+        <w:pStyle w:val="NormalWeb"/>
+        <w:shd w:val="clear" w:color="auto" w:fill="FFFFFF"/>
+        <w:spacing w:before="240" w:beforeAutospacing="0" w:after="240" w:afterAutospacing="0"/>
+        <w:rPr>
+          <w:rFonts w:ascii="Helvetica" w:hAnsi="Helvetica"/>
+          <w:color w:val="080808"/>
+          <w:sz w:val="21"/>
+          <w:szCs w:val="21"/>
+        </w:rPr>
+      </w:pPr>
+      <w:r>
+        <w:rPr>
+          <w:rFonts w:ascii="SimSun" w:eastAsia="SimSun" w:hAnsi="SimSun" w:cs="SimSun" w:hint="eastAsia"/>
+          <w:color w:val="080808"/>
+          <w:sz w:val="21"/>
+          <w:szCs w:val="21"/>
+        </w:rPr>
+        <w:t>发送普通消息</w:t>
+      </w:r>
+    </w:p>
+    <w:p>
+      <w:pPr>
+        <w:pStyle w:val="NormalWeb"/>
+        <w:shd w:val="clear" w:color="auto" w:fill="FFFFFF"/>
+        <w:spacing w:before="240" w:beforeAutospacing="0" w:after="240" w:afterAutospacing="0"/>
+        <w:rPr>
+          <w:rFonts w:ascii="Helvetica" w:hAnsi="Helvetica"/>
+          <w:color w:val="080808"/>
+          <w:sz w:val="21"/>
+          <w:szCs w:val="21"/>
+        </w:rPr>
+      </w:pPr>
+      <w:r>
+        <w:rPr>
+          <w:rFonts w:ascii="SimSun" w:eastAsia="SimSun" w:hAnsi="SimSun" w:cs="SimSun" w:hint="eastAsia"/>
+          <w:color w:val="080808"/>
+          <w:sz w:val="21"/>
+          <w:szCs w:val="21"/>
+        </w:rPr>
+        <w:t>入参：</w:t>
+      </w:r>
+    </w:p>
+    <w:p>
+      <w:pPr>
+        <w:numPr>
+          <w:ilvl w:val="0"/>
+          <w:numId w:val="26"/>
+        </w:numPr>
+        <w:shd w:val="clear" w:color="auto" w:fill="FFFFFF"/>
+        <w:spacing w:before="100" w:beforeAutospacing="1" w:after="100" w:afterAutospacing="1"/>
+        <w:rPr>
+          <w:rFonts w:ascii="Helvetica" w:hAnsi="Helvetica"/>
+          <w:color w:val="080808"/>
+          <w:sz w:val="21"/>
+          <w:szCs w:val="21"/>
+        </w:rPr>
+      </w:pPr>
+      <w:r>
+        <w:rPr>
+          <w:rFonts w:ascii="Helvetica" w:hAnsi="Helvetica"/>
+          <w:color w:val="080808"/>
+          <w:sz w:val="21"/>
+          <w:szCs w:val="21"/>
+        </w:rPr>
+        <w:t xml:space="preserve">topic String </w:t>
+      </w:r>
+      <w:r>
+        <w:rPr>
+          <w:rFonts w:ascii="SimSun" w:eastAsia="SimSun" w:hAnsi="SimSun" w:cs="SimSun" w:hint="eastAsia"/>
+          <w:color w:val="080808"/>
+          <w:sz w:val="21"/>
+          <w:szCs w:val="21"/>
+        </w:rPr>
+        <w:t>主题</w:t>
+      </w:r>
+    </w:p>
+    <w:p>
+      <w:pPr>
+        <w:numPr>
+          <w:ilvl w:val="0"/>
+          <w:numId w:val="26"/>
+        </w:numPr>
+        <w:shd w:val="clear" w:color="auto" w:fill="FFFFFF"/>
+        <w:spacing w:before="100" w:beforeAutospacing="1" w:after="100" w:afterAutospacing="1"/>
+        <w:rPr>
+          <w:rFonts w:ascii="Helvetica" w:hAnsi="Helvetica"/>
+          <w:color w:val="080808"/>
+          <w:sz w:val="21"/>
+          <w:szCs w:val="21"/>
+        </w:rPr>
+      </w:pPr>
+      <w:r>
+        <w:rPr>
+          <w:rFonts w:ascii="Helvetica" w:hAnsi="Helvetica"/>
+          <w:color w:val="080808"/>
+          <w:sz w:val="21"/>
+          <w:szCs w:val="21"/>
+        </w:rPr>
+        <w:t xml:space="preserve">msg String </w:t>
+      </w:r>
+      <w:r>
+        <w:rPr>
+          <w:rFonts w:ascii="SimSun" w:eastAsia="SimSun" w:hAnsi="SimSun" w:cs="SimSun" w:hint="eastAsia"/>
+          <w:color w:val="080808"/>
+          <w:sz w:val="21"/>
+          <w:szCs w:val="21"/>
+        </w:rPr>
+        <w:t>消息体</w:t>
+      </w:r>
+    </w:p>
+    <w:p>
+      <w:pPr>
+        <w:numPr>
+          <w:ilvl w:val="0"/>
+          <w:numId w:val="26"/>
+        </w:numPr>
+        <w:shd w:val="clear" w:color="auto" w:fill="FFFFFF"/>
+        <w:spacing w:before="100" w:beforeAutospacing="1" w:after="100" w:afterAutospacing="1"/>
+        <w:rPr>
+          <w:rFonts w:ascii="Helvetica" w:hAnsi="Helvetica"/>
+          <w:color w:val="080808"/>
+          <w:sz w:val="21"/>
+          <w:szCs w:val="21"/>
+        </w:rPr>
+      </w:pPr>
+      <w:r>
+        <w:rPr>
+          <w:rFonts w:ascii="Helvetica" w:hAnsi="Helvetica"/>
+          <w:color w:val="080808"/>
+          <w:sz w:val="21"/>
+          <w:szCs w:val="21"/>
+        </w:rPr>
+        <w:t xml:space="preserve">group String </w:t>
+      </w:r>
+      <w:r>
+        <w:rPr>
+          <w:rFonts w:ascii="SimSun" w:eastAsia="SimSun" w:hAnsi="SimSun" w:cs="SimSun" w:hint="eastAsia"/>
+          <w:color w:val="080808"/>
+          <w:sz w:val="21"/>
+          <w:szCs w:val="21"/>
+        </w:rPr>
+        <w:t>组</w:t>
+      </w:r>
+    </w:p>
+    <w:p>
+      <w:pPr>
+        <w:pStyle w:val="NormalWeb"/>
+        <w:shd w:val="clear" w:color="auto" w:fill="FFFFFF"/>
+        <w:spacing w:before="240" w:beforeAutospacing="0" w:after="240" w:afterAutospacing="0"/>
+        <w:rPr>
+          <w:rFonts w:ascii="Helvetica" w:hAnsi="Helvetica"/>
+          <w:color w:val="080808"/>
+          <w:sz w:val="21"/>
+          <w:szCs w:val="21"/>
+        </w:rPr>
+      </w:pPr>
+      <w:r>
+        <w:rPr>
+          <w:rFonts w:ascii="SimSun" w:eastAsia="SimSun" w:hAnsi="SimSun" w:cs="SimSun" w:hint="eastAsia"/>
+          <w:color w:val="080808"/>
+          <w:sz w:val="21"/>
+          <w:szCs w:val="21"/>
+        </w:rPr>
+        <w:t>出参：</w:t>
+      </w:r>
+    </w:p>
+    <w:p>
+      <w:pPr>
+        <w:numPr>
+          <w:ilvl w:val="0"/>
+          <w:numId w:val="27"/>
+        </w:numPr>
+        <w:shd w:val="clear" w:color="auto" w:fill="FFFFFF"/>
+        <w:spacing w:before="100" w:beforeAutospacing="1" w:after="100" w:afterAutospacing="1"/>
+        <w:rPr>
+          <w:rFonts w:ascii="Helvetica" w:hAnsi="Helvetica"/>
+          <w:color w:val="080808"/>
+          <w:sz w:val="21"/>
+          <w:szCs w:val="21"/>
+        </w:rPr>
+      </w:pPr>
+      <w:r>
+        <w:rPr>
+          <w:rFonts w:ascii="Helvetica" w:hAnsi="Helvetica"/>
+          <w:color w:val="080808"/>
+          <w:sz w:val="21"/>
+          <w:szCs w:val="21"/>
+        </w:rPr>
+        <w:t>boolean</w:t>
+      </w:r>
+    </w:p>
+    <w:p>
+      <w:pPr>
+        <w:pStyle w:val="Heading3"/>
+        <w:shd w:val="clear" w:color="auto" w:fill="FFFFFF"/>
+        <w:spacing w:before="240" w:after="240"/>
+        <w:rPr>
+          <w:rFonts w:ascii="Helvetica" w:hAnsi="Helvetica"/>
+          <w:color w:val="080808"/>
+          <w:sz w:val="31"/>
+          <w:szCs w:val="31"/>
+        </w:rPr>
+      </w:pPr>
+      <w:r>
+        <w:rPr>
+          <w:rFonts w:ascii="Helvetica" w:hAnsi="Helvetica"/>
+          <w:color w:val="080808"/>
+          <w:sz w:val="31"/>
+          <w:szCs w:val="31"/>
+        </w:rPr>
+        <w:t>syncSendTopicMessage</w:t>
+      </w:r>
+    </w:p>
+    <w:p>
+      <w:pPr>
+        <w:pStyle w:val="NormalWeb"/>
+        <w:shd w:val="clear" w:color="auto" w:fill="FFFFFF"/>
+        <w:spacing w:before="240" w:beforeAutospacing="0" w:after="240" w:afterAutospacing="0"/>
+        <w:rPr>
+          <w:rFonts w:ascii="Helvetica" w:hAnsi="Helvetica"/>
+          <w:color w:val="080808"/>
+          <w:sz w:val="21"/>
+          <w:szCs w:val="21"/>
+        </w:rPr>
+      </w:pPr>
+      <w:r>
+        <w:rPr>
+          <w:rFonts w:ascii="SimSun" w:eastAsia="SimSun" w:hAnsi="SimSun" w:cs="SimSun" w:hint="eastAsia"/>
+          <w:color w:val="080808"/>
+          <w:sz w:val="21"/>
+          <w:szCs w:val="21"/>
+        </w:rPr>
+        <w:t>发送同步消息</w:t>
+      </w:r>
+    </w:p>
+    <w:p>
+      <w:pPr>
+        <w:pStyle w:val="NormalWeb"/>
+        <w:shd w:val="clear" w:color="auto" w:fill="FFFFFF"/>
+        <w:spacing w:before="240" w:beforeAutospacing="0" w:after="240" w:afterAutospacing="0"/>
+        <w:rPr>
+          <w:rFonts w:ascii="Helvetica" w:hAnsi="Helvetica"/>
+          <w:color w:val="080808"/>
+          <w:sz w:val="21"/>
+          <w:szCs w:val="21"/>
+        </w:rPr>
+      </w:pPr>
+      <w:r>
+        <w:rPr>
+          <w:rFonts w:ascii="SimSun" w:eastAsia="SimSun" w:hAnsi="SimSun" w:cs="SimSun" w:hint="eastAsia"/>
+          <w:color w:val="080808"/>
+          <w:sz w:val="21"/>
+          <w:szCs w:val="21"/>
+        </w:rPr>
+        <w:t>入参：</w:t>
+      </w:r>
+    </w:p>
+    <w:p>
+      <w:pPr>
+        <w:numPr>
+          <w:ilvl w:val="0"/>
+          <w:numId w:val="28"/>
+        </w:numPr>
+        <w:shd w:val="clear" w:color="auto" w:fill="FFFFFF"/>
+        <w:spacing w:before="100" w:beforeAutospacing="1" w:after="100" w:afterAutospacing="1"/>
+        <w:rPr>
+          <w:rFonts w:ascii="Helvetica" w:hAnsi="Helvetica"/>
+          <w:color w:val="080808"/>
+          <w:sz w:val="21"/>
+          <w:szCs w:val="21"/>
+        </w:rPr>
+      </w:pPr>
+      <w:r>
+        <w:rPr>
+          <w:rFonts w:ascii="Helvetica" w:hAnsi="Helvetica"/>
+          <w:color w:val="080808"/>
+          <w:sz w:val="21"/>
+          <w:szCs w:val="21"/>
+        </w:rPr>
+        <w:t xml:space="preserve">topic String </w:t>
+      </w:r>
+      <w:r>
+        <w:rPr>
+          <w:rFonts w:ascii="SimSun" w:eastAsia="SimSun" w:hAnsi="SimSun" w:cs="SimSun" w:hint="eastAsia"/>
+          <w:color w:val="080808"/>
+          <w:sz w:val="21"/>
+          <w:szCs w:val="21"/>
+        </w:rPr>
+        <w:t>主题</w:t>
+      </w:r>
+    </w:p>
+    <w:p>
+      <w:pPr>
+        <w:numPr>
+          <w:ilvl w:val="0"/>
+          <w:numId w:val="28"/>
+        </w:numPr>
+        <w:shd w:val="clear" w:color="auto" w:fill="FFFFFF"/>
+        <w:spacing w:before="100" w:beforeAutospacing="1" w:after="100" w:afterAutospacing="1"/>
+        <w:rPr>
+          <w:rFonts w:ascii="Helvetica" w:hAnsi="Helvetica"/>
+          <w:color w:val="080808"/>
+          <w:sz w:val="21"/>
+          <w:szCs w:val="21"/>
+        </w:rPr>
+      </w:pPr>
+      <w:r>
+        <w:rPr>
+          <w:rFonts w:ascii="Helvetica" w:hAnsi="Helvetica"/>
+          <w:color w:val="080808"/>
+          <w:sz w:val="21"/>
+          <w:szCs w:val="21"/>
+        </w:rPr>
+        <w:t xml:space="preserve">msg String </w:t>
+      </w:r>
+      <w:r>
+        <w:rPr>
+          <w:rFonts w:ascii="SimSun" w:eastAsia="SimSun" w:hAnsi="SimSun" w:cs="SimSun" w:hint="eastAsia"/>
+          <w:color w:val="080808"/>
+          <w:sz w:val="21"/>
+          <w:szCs w:val="21"/>
+        </w:rPr>
+        <w:t>消息体</w:t>
+      </w:r>
+    </w:p>
+    <w:p>
+      <w:pPr>
+        <w:numPr>
+          <w:ilvl w:val="0"/>
+          <w:numId w:val="28"/>
+        </w:numPr>
+        <w:shd w:val="clear" w:color="auto" w:fill="FFFFFF"/>
+        <w:spacing w:before="100" w:beforeAutospacing="1" w:after="100" w:afterAutospacing="1"/>
+        <w:rPr>
+          <w:rFonts w:ascii="Helvetica" w:hAnsi="Helvetica"/>
+          <w:color w:val="080808"/>
+          <w:sz w:val="21"/>
+          <w:szCs w:val="21"/>
+        </w:rPr>
+      </w:pPr>
+      <w:r>
+        <w:rPr>
+          <w:rFonts w:ascii="Helvetica" w:hAnsi="Helvetica"/>
+          <w:color w:val="080808"/>
+          <w:sz w:val="21"/>
+          <w:szCs w:val="21"/>
+        </w:rPr>
+        <w:t xml:space="preserve">group String </w:t>
+      </w:r>
+      <w:r>
+        <w:rPr>
+          <w:rFonts w:ascii="SimSun" w:eastAsia="SimSun" w:hAnsi="SimSun" w:cs="SimSun" w:hint="eastAsia"/>
+          <w:color w:val="080808"/>
+          <w:sz w:val="21"/>
+          <w:szCs w:val="21"/>
+        </w:rPr>
+        <w:t>组</w:t>
+      </w:r>
+    </w:p>
+    <w:p>
+      <w:pPr>
+        <w:pStyle w:val="NormalWeb"/>
+        <w:shd w:val="clear" w:color="auto" w:fill="FFFFFF"/>
+        <w:spacing w:before="240" w:beforeAutospacing="0" w:after="240" w:afterAutospacing="0"/>
+        <w:rPr>
+          <w:rFonts w:ascii="Helvetica" w:hAnsi="Helvetica"/>
+          <w:color w:val="080808"/>
+          <w:sz w:val="21"/>
+          <w:szCs w:val="21"/>
+        </w:rPr>
+      </w:pPr>
+      <w:r>
+        <w:rPr>
+          <w:rFonts w:ascii="SimSun" w:eastAsia="SimSun" w:hAnsi="SimSun" w:cs="SimSun" w:hint="eastAsia"/>
+          <w:color w:val="080808"/>
+          <w:sz w:val="21"/>
+          <w:szCs w:val="21"/>
+        </w:rPr>
+        <w:t>出参：</w:t>
+      </w:r>
+    </w:p>
+    <w:p>
+      <w:pPr>
+        <w:numPr>
+          <w:ilvl w:val="0"/>
+          <w:numId w:val="29"/>
+        </w:numPr>
+        <w:shd w:val="clear" w:color="auto" w:fill="FFFFFF"/>
+        <w:spacing w:before="100" w:beforeAutospacing="1" w:after="100" w:afterAutospacing="1"/>
+        <w:rPr>
+          <w:rFonts w:ascii="Helvetica" w:hAnsi="Helvetica"/>
+          <w:color w:val="080808"/>
+          <w:sz w:val="21"/>
+          <w:szCs w:val="21"/>
+        </w:rPr>
+      </w:pPr>
+      <w:r>
+        <w:rPr>
+          <w:rFonts w:ascii="Helvetica" w:hAnsi="Helvetica"/>
+          <w:color w:val="080808"/>
+          <w:sz w:val="21"/>
+          <w:szCs w:val="21"/>
+        </w:rPr>
+        <w:t>boolean</w:t>
+      </w:r>
+    </w:p>
+    <w:p>
+      <w:pPr>
+        <w:pStyle w:val="Heading3"/>
+        <w:shd w:val="clear" w:color="auto" w:fill="FFFFFF"/>
+        <w:spacing w:before="240" w:after="240"/>
+        <w:rPr>
+          <w:rFonts w:ascii="Helvetica" w:hAnsi="Helvetica"/>
+          <w:color w:val="080808"/>
+          <w:sz w:val="31"/>
+          <w:szCs w:val="31"/>
+        </w:rPr>
+      </w:pPr>
+      <w:r>
+        <w:rPr>
+          <w:rFonts w:ascii="Helvetica" w:hAnsi="Helvetica"/>
+          <w:color w:val="080808"/>
+          <w:sz w:val="31"/>
+          <w:szCs w:val="31"/>
+        </w:rPr>
+        <w:t>asyncSendTopicMessage</w:t>
+      </w:r>
+    </w:p>
+    <w:p>
+      <w:pPr>
+        <w:pStyle w:val="NormalWeb"/>
+        <w:shd w:val="clear" w:color="auto" w:fill="FFFFFF"/>
+        <w:spacing w:before="240" w:beforeAutospacing="0" w:after="240" w:afterAutospacing="0"/>
+        <w:rPr>
+          <w:rFonts w:ascii="Helvetica" w:hAnsi="Helvetica"/>
+          <w:color w:val="080808"/>
+          <w:sz w:val="21"/>
+          <w:szCs w:val="21"/>
+        </w:rPr>
+      </w:pPr>
+      <w:r>
+        <w:rPr>
+          <w:rFonts w:ascii="SimSun" w:eastAsia="SimSun" w:hAnsi="SimSun" w:cs="SimSun" w:hint="eastAsia"/>
+          <w:color w:val="080808"/>
+          <w:sz w:val="21"/>
+          <w:szCs w:val="21"/>
+        </w:rPr>
+        <w:t>发送异步消息</w:t>
+      </w:r>
+    </w:p>
+    <w:p>
+      <w:pPr>
+        <w:pStyle w:val="NormalWeb"/>
+        <w:shd w:val="clear" w:color="auto" w:fill="FFFFFF"/>
+        <w:spacing w:before="240" w:beforeAutospacing="0" w:after="240" w:afterAutospacing="0"/>
+        <w:rPr>
+          <w:rFonts w:ascii="Helvetica" w:hAnsi="Helvetica"/>
+          <w:color w:val="080808"/>
+          <w:sz w:val="21"/>
+          <w:szCs w:val="21"/>
+        </w:rPr>
+      </w:pPr>
+      <w:r>
+        <w:rPr>
+          <w:rFonts w:ascii="SimSun" w:eastAsia="SimSun" w:hAnsi="SimSun" w:cs="SimSun" w:hint="eastAsia"/>
+          <w:color w:val="080808"/>
+          <w:sz w:val="21"/>
+          <w:szCs w:val="21"/>
+        </w:rPr>
+        <w:t>入参：</w:t>
+      </w:r>
+    </w:p>
+    <w:p>
+      <w:pPr>
+        <w:numPr>
+          <w:ilvl w:val="0"/>
+          <w:numId w:val="30"/>
+        </w:numPr>
+        <w:shd w:val="clear" w:color="auto" w:fill="FFFFFF"/>
+        <w:spacing w:before="100" w:beforeAutospacing="1" w:after="100" w:afterAutospacing="1"/>
+        <w:rPr>
+          <w:rFonts w:ascii="Helvetica" w:hAnsi="Helvetica"/>
+          <w:color w:val="080808"/>
+          <w:sz w:val="21"/>
+          <w:szCs w:val="21"/>
+        </w:rPr>
+      </w:pPr>
+      <w:r>
+        <w:rPr>
+          <w:rFonts w:ascii="Helvetica" w:hAnsi="Helvetica"/>
+          <w:color w:val="080808"/>
+          <w:sz w:val="21"/>
+          <w:szCs w:val="21"/>
+        </w:rPr>
+        <w:t xml:space="preserve">topic String </w:t>
+      </w:r>
+      <w:r>
+        <w:rPr>
+          <w:rFonts w:ascii="SimSun" w:eastAsia="SimSun" w:hAnsi="SimSun" w:cs="SimSun" w:hint="eastAsia"/>
+          <w:color w:val="080808"/>
+          <w:sz w:val="21"/>
+          <w:szCs w:val="21"/>
+        </w:rPr>
+        <w:t>主题</w:t>
+      </w:r>
+    </w:p>
+    <w:p>
+      <w:pPr>
+        <w:numPr>
+          <w:ilvl w:val="0"/>
+          <w:numId w:val="30"/>
+        </w:numPr>
+        <w:shd w:val="clear" w:color="auto" w:fill="FFFFFF"/>
+        <w:spacing w:before="100" w:beforeAutospacing="1" w:after="100" w:afterAutospacing="1"/>
+        <w:rPr>
+          <w:rFonts w:ascii="Helvetica" w:hAnsi="Helvetica"/>
+          <w:color w:val="080808"/>
+          <w:sz w:val="21"/>
+          <w:szCs w:val="21"/>
+        </w:rPr>
+      </w:pPr>
+      <w:r>
+        <w:rPr>
+          <w:rFonts w:ascii="Helvetica" w:hAnsi="Helvetica"/>
+          <w:color w:val="080808"/>
+          <w:sz w:val="21"/>
+          <w:szCs w:val="21"/>
+        </w:rPr>
+        <w:t xml:space="preserve">msg String </w:t>
+      </w:r>
+      <w:r>
+        <w:rPr>
+          <w:rFonts w:ascii="SimSun" w:eastAsia="SimSun" w:hAnsi="SimSun" w:cs="SimSun" w:hint="eastAsia"/>
+          <w:color w:val="080808"/>
+          <w:sz w:val="21"/>
+          <w:szCs w:val="21"/>
+        </w:rPr>
+        <w:t>消息体</w:t>
+      </w:r>
+    </w:p>
+    <w:p>
+      <w:pPr>
+        <w:numPr>
+          <w:ilvl w:val="0"/>
+          <w:numId w:val="30"/>
+        </w:numPr>
+        <w:shd w:val="clear" w:color="auto" w:fill="FFFFFF"/>
+        <w:spacing w:before="100" w:beforeAutospacing="1" w:after="100" w:afterAutospacing="1"/>
+        <w:rPr>
+          <w:rFonts w:ascii="Helvetica" w:hAnsi="Helvetica"/>
+          <w:color w:val="080808"/>
+          <w:sz w:val="21"/>
+          <w:szCs w:val="21"/>
+        </w:rPr>
+      </w:pPr>
+      <w:r>
+        <w:rPr>
+          <w:rFonts w:ascii="Helvetica" w:hAnsi="Helvetica"/>
+          <w:color w:val="080808"/>
+          <w:sz w:val="21"/>
+          <w:szCs w:val="21"/>
+        </w:rPr>
+        <w:t xml:space="preserve">callback Function&lt;Boolean, Boolean&gt; </w:t>
+      </w:r>
+      <w:r>
+        <w:rPr>
+          <w:rFonts w:ascii="SimSun" w:eastAsia="SimSun" w:hAnsi="SimSun" w:cs="SimSun" w:hint="eastAsia"/>
+          <w:color w:val="080808"/>
+          <w:sz w:val="21"/>
+          <w:szCs w:val="21"/>
+        </w:rPr>
+        <w:t>回调函数</w:t>
+      </w:r>
+    </w:p>
+    <w:p>
+      <w:pPr>
+        <w:numPr>
+          <w:ilvl w:val="0"/>
+          <w:numId w:val="30"/>
+        </w:numPr>
+        <w:shd w:val="clear" w:color="auto" w:fill="FFFFFF"/>
+        <w:spacing w:before="100" w:beforeAutospacing="1" w:after="100" w:afterAutospacing="1"/>
+        <w:rPr>
+          <w:rFonts w:ascii="Helvetica" w:hAnsi="Helvetica"/>
+          <w:color w:val="080808"/>
+          <w:sz w:val="21"/>
+          <w:szCs w:val="21"/>
+        </w:rPr>
+      </w:pPr>
+      <w:r>
+        <w:rPr>
+          <w:rFonts w:ascii="Helvetica" w:hAnsi="Helvetica"/>
+          <w:color w:val="080808"/>
+          <w:sz w:val="21"/>
+          <w:szCs w:val="21"/>
+        </w:rPr>
+        <w:t xml:space="preserve">group String </w:t>
+      </w:r>
+      <w:r>
+        <w:rPr>
+          <w:rFonts w:ascii="SimSun" w:eastAsia="SimSun" w:hAnsi="SimSun" w:cs="SimSun" w:hint="eastAsia"/>
+          <w:color w:val="080808"/>
+          <w:sz w:val="21"/>
+          <w:szCs w:val="21"/>
+        </w:rPr>
+        <w:t>组</w:t>
+      </w:r>
+    </w:p>
+    <w:p>
+      <w:pPr>
+        <w:pStyle w:val="NormalWeb"/>
+        <w:shd w:val="clear" w:color="auto" w:fill="FFFFFF"/>
+        <w:spacing w:before="240" w:beforeAutospacing="0" w:after="240" w:afterAutospacing="0"/>
+        <w:rPr>
+          <w:rFonts w:ascii="Helvetica" w:hAnsi="Helvetica"/>
+          <w:color w:val="080808"/>
+          <w:sz w:val="21"/>
+          <w:szCs w:val="21"/>
+        </w:rPr>
+      </w:pPr>
+      <w:r>
+        <w:rPr>
+          <w:rFonts w:ascii="SimSun" w:eastAsia="SimSun" w:hAnsi="SimSun" w:cs="SimSun" w:hint="eastAsia"/>
+          <w:color w:val="080808"/>
+          <w:sz w:val="21"/>
+          <w:szCs w:val="21"/>
+        </w:rPr>
+        <w:t>出参：</w:t>
+      </w:r>
+    </w:p>
+    <w:p>
+      <w:pPr>
+        <w:numPr>
+          <w:ilvl w:val="0"/>
+          <w:numId w:val="31"/>
+        </w:numPr>
+        <w:shd w:val="clear" w:color="auto" w:fill="FFFFFF"/>
+        <w:spacing w:before="100" w:beforeAutospacing="1" w:after="100" w:afterAutospacing="1"/>
+        <w:rPr>
+          <w:rFonts w:ascii="Helvetica" w:hAnsi="Helvetica"/>
+          <w:color w:val="080808"/>
+          <w:sz w:val="21"/>
+          <w:szCs w:val="21"/>
+        </w:rPr>
+      </w:pPr>
+      <w:r>
+        <w:rPr>
+          <w:rFonts w:ascii="Helvetica" w:hAnsi="Helvetica"/>
+          <w:color w:val="080808"/>
+          <w:sz w:val="21"/>
+          <w:szCs w:val="21"/>
+        </w:rPr>
+        <w:lastRenderedPageBreak/>
+        <w:t>boolean</w:t>
+      </w:r>
+    </w:p>
+    <w:p>
+      <w:pPr>
+        <w:pStyle w:val="Heading3"/>
+        <w:shd w:val="clear" w:color="auto" w:fill="FFFFFF"/>
+        <w:spacing w:before="240" w:after="240"/>
+        <w:rPr>
+          <w:rFonts w:ascii="Helvetica" w:hAnsi="Helvetica"/>
+          <w:color w:val="080808"/>
+          <w:sz w:val="31"/>
+          <w:szCs w:val="31"/>
+        </w:rPr>
+      </w:pPr>
+      <w:r>
+        <w:rPr>
+          <w:rFonts w:ascii="Helvetica" w:hAnsi="Helvetica"/>
+          <w:color w:val="080808"/>
+          <w:sz w:val="31"/>
+          <w:szCs w:val="31"/>
+        </w:rPr>
+        <w:t>sendOneWayTopicMessage</w:t>
+      </w:r>
+    </w:p>
+    <w:p>
+      <w:pPr>
+        <w:pStyle w:val="NormalWeb"/>
+        <w:shd w:val="clear" w:color="auto" w:fill="FFFFFF"/>
+        <w:spacing w:before="240" w:beforeAutospacing="0" w:after="240" w:afterAutospacing="0"/>
+        <w:rPr>
+          <w:rFonts w:ascii="Helvetica" w:hAnsi="Helvetica"/>
+          <w:color w:val="080808"/>
+          <w:sz w:val="21"/>
+          <w:szCs w:val="21"/>
+        </w:rPr>
+      </w:pPr>
+      <w:r>
+        <w:rPr>
+          <w:rFonts w:ascii="SimSun" w:eastAsia="SimSun" w:hAnsi="SimSun" w:cs="SimSun" w:hint="eastAsia"/>
+          <w:color w:val="080808"/>
+          <w:sz w:val="21"/>
+          <w:szCs w:val="21"/>
+        </w:rPr>
+        <w:t>发送单向消息</w:t>
+      </w:r>
+    </w:p>
+    <w:p>
+      <w:pPr>
+        <w:pStyle w:val="NormalWeb"/>
+        <w:shd w:val="clear" w:color="auto" w:fill="FFFFFF"/>
+        <w:spacing w:before="240" w:beforeAutospacing="0" w:after="240" w:afterAutospacing="0"/>
+        <w:rPr>
+          <w:rFonts w:ascii="Helvetica" w:hAnsi="Helvetica"/>
+          <w:color w:val="080808"/>
+          <w:sz w:val="21"/>
+          <w:szCs w:val="21"/>
+        </w:rPr>
+      </w:pPr>
+      <w:r>
+        <w:rPr>
+          <w:rFonts w:ascii="SimSun" w:eastAsia="SimSun" w:hAnsi="SimSun" w:cs="SimSun" w:hint="eastAsia"/>
+          <w:color w:val="080808"/>
+          <w:sz w:val="21"/>
+          <w:szCs w:val="21"/>
+        </w:rPr>
+        <w:t>入参：</w:t>
+      </w:r>
+    </w:p>
+    <w:p>
+      <w:pPr>
+        <w:numPr>
+          <w:ilvl w:val="0"/>
+          <w:numId w:val="32"/>
+        </w:numPr>
+        <w:shd w:val="clear" w:color="auto" w:fill="FFFFFF"/>
+        <w:spacing w:before="100" w:beforeAutospacing="1" w:after="100" w:afterAutospacing="1"/>
+        <w:rPr>
+          <w:rFonts w:ascii="Helvetica" w:hAnsi="Helvetica"/>
+          <w:color w:val="080808"/>
+          <w:sz w:val="21"/>
+          <w:szCs w:val="21"/>
+        </w:rPr>
+      </w:pPr>
+      <w:r>
+        <w:rPr>
+          <w:rFonts w:ascii="Helvetica" w:hAnsi="Helvetica"/>
+          <w:color w:val="080808"/>
+          <w:sz w:val="21"/>
+          <w:szCs w:val="21"/>
+        </w:rPr>
+        <w:t xml:space="preserve">topic String </w:t>
+      </w:r>
+      <w:r>
+        <w:rPr>
+          <w:rFonts w:ascii="SimSun" w:eastAsia="SimSun" w:hAnsi="SimSun" w:cs="SimSun" w:hint="eastAsia"/>
+          <w:color w:val="080808"/>
+          <w:sz w:val="21"/>
+          <w:szCs w:val="21"/>
+        </w:rPr>
+        <w:t>主题</w:t>
+      </w:r>
+    </w:p>
+    <w:p>
+      <w:pPr>
+        <w:numPr>
+          <w:ilvl w:val="0"/>
+          <w:numId w:val="32"/>
+        </w:numPr>
+        <w:shd w:val="clear" w:color="auto" w:fill="FFFFFF"/>
+        <w:spacing w:before="100" w:beforeAutospacing="1" w:after="100" w:afterAutospacing="1"/>
+        <w:rPr>
+          <w:rFonts w:ascii="Helvetica" w:hAnsi="Helvetica"/>
+          <w:color w:val="080808"/>
+          <w:sz w:val="21"/>
+          <w:szCs w:val="21"/>
+        </w:rPr>
+      </w:pPr>
+      <w:r>
+        <w:rPr>
+          <w:rFonts w:ascii="Helvetica" w:hAnsi="Helvetica"/>
+          <w:color w:val="080808"/>
+          <w:sz w:val="21"/>
+          <w:szCs w:val="21"/>
+        </w:rPr>
+        <w:t xml:space="preserve">msg String </w:t>
+      </w:r>
+      <w:r>
+        <w:rPr>
+          <w:rFonts w:ascii="SimSun" w:eastAsia="SimSun" w:hAnsi="SimSun" w:cs="SimSun" w:hint="eastAsia"/>
+          <w:color w:val="080808"/>
+          <w:sz w:val="21"/>
+          <w:szCs w:val="21"/>
+        </w:rPr>
+        <w:t>消息体</w:t>
+      </w:r>
+    </w:p>
+    <w:p>
+      <w:pPr>
+        <w:numPr>
+          <w:ilvl w:val="0"/>
+          <w:numId w:val="32"/>
+        </w:numPr>
+        <w:shd w:val="clear" w:color="auto" w:fill="FFFFFF"/>
+        <w:spacing w:before="100" w:beforeAutospacing="1" w:after="100" w:afterAutospacing="1"/>
+        <w:rPr>
+          <w:rFonts w:ascii="Helvetica" w:hAnsi="Helvetica"/>
+          <w:color w:val="080808"/>
+          <w:sz w:val="21"/>
+          <w:szCs w:val="21"/>
+        </w:rPr>
+      </w:pPr>
+      <w:r>
+        <w:rPr>
+          <w:rFonts w:ascii="Helvetica" w:hAnsi="Helvetica"/>
+          <w:color w:val="080808"/>
+          <w:sz w:val="21"/>
+          <w:szCs w:val="21"/>
+        </w:rPr>
+        <w:t xml:space="preserve">group String </w:t>
+      </w:r>
+      <w:r>
+        <w:rPr>
+          <w:rFonts w:ascii="SimSun" w:eastAsia="SimSun" w:hAnsi="SimSun" w:cs="SimSun" w:hint="eastAsia"/>
+          <w:color w:val="080808"/>
+          <w:sz w:val="21"/>
+          <w:szCs w:val="21"/>
+        </w:rPr>
+        <w:t>组</w:t>
+      </w:r>
+    </w:p>
+    <w:p>
+      <w:pPr>
+        <w:pStyle w:val="NormalWeb"/>
+        <w:shd w:val="clear" w:color="auto" w:fill="FFFFFF"/>
+        <w:spacing w:before="240" w:beforeAutospacing="0" w:after="240" w:afterAutospacing="0"/>
+        <w:rPr>
+          <w:rFonts w:ascii="Helvetica" w:hAnsi="Helvetica"/>
+          <w:color w:val="080808"/>
+          <w:sz w:val="21"/>
+          <w:szCs w:val="21"/>
+        </w:rPr>
+      </w:pPr>
+      <w:r>
+        <w:rPr>
+          <w:rFonts w:ascii="SimSun" w:eastAsia="SimSun" w:hAnsi="SimSun" w:cs="SimSun" w:hint="eastAsia"/>
+          <w:color w:val="080808"/>
+          <w:sz w:val="21"/>
+          <w:szCs w:val="21"/>
+        </w:rPr>
+        <w:t>出参：</w:t>
+      </w:r>
+    </w:p>
+    <w:p>
+      <w:pPr>
+        <w:numPr>
+          <w:ilvl w:val="0"/>
+          <w:numId w:val="33"/>
+        </w:numPr>
+        <w:shd w:val="clear" w:color="auto" w:fill="FFFFFF"/>
+        <w:spacing w:before="100" w:beforeAutospacing="1" w:after="100" w:afterAutospacing="1"/>
+        <w:rPr>
+          <w:rFonts w:ascii="Helvetica" w:hAnsi="Helvetica"/>
+          <w:color w:val="080808"/>
+          <w:sz w:val="21"/>
+          <w:szCs w:val="21"/>
+        </w:rPr>
+      </w:pPr>
+      <w:r>
+        <w:rPr>
+          <w:rFonts w:ascii="Helvetica" w:hAnsi="Helvetica"/>
+          <w:color w:val="080808"/>
+          <w:sz w:val="21"/>
+          <w:szCs w:val="21"/>
+        </w:rPr>
+        <w:t>boolean</w:t>
+      </w:r>
+    </w:p>
+    <w:p>
+      <w:pPr>
+        <w:pStyle w:val="Heading3"/>
+        <w:shd w:val="clear" w:color="auto" w:fill="FFFFFF"/>
+        <w:spacing w:before="240" w:after="240"/>
+        <w:rPr>
+          <w:rFonts w:ascii="Helvetica" w:hAnsi="Helvetica"/>
+          <w:color w:val="080808"/>
+          <w:sz w:val="31"/>
+          <w:szCs w:val="31"/>
+        </w:rPr>
+      </w:pPr>
+      <w:r>
+        <w:rPr>
+          <w:rFonts w:ascii="Helvetica" w:hAnsi="Helvetica"/>
+          <w:color w:val="080808"/>
+          <w:sz w:val="31"/>
+          <w:szCs w:val="31"/>
+        </w:rPr>
+        <w:t>syncSendTopicMessageWithTag</w:t>
+      </w:r>
+    </w:p>
+    <w:p>
+      <w:pPr>
+        <w:pStyle w:val="NormalWeb"/>
+        <w:shd w:val="clear" w:color="auto" w:fill="FFFFFF"/>
+        <w:spacing w:before="240" w:beforeAutospacing="0" w:after="240" w:afterAutospacing="0"/>
+        <w:rPr>
+          <w:rFonts w:ascii="Helvetica" w:hAnsi="Helvetica"/>
+          <w:color w:val="080808"/>
+          <w:sz w:val="21"/>
+          <w:szCs w:val="21"/>
+        </w:rPr>
+      </w:pPr>
+      <w:r>
+        <w:rPr>
+          <w:rFonts w:ascii="SimSun" w:eastAsia="SimSun" w:hAnsi="SimSun" w:cs="SimSun" w:hint="eastAsia"/>
+          <w:color w:val="080808"/>
+          <w:sz w:val="21"/>
+          <w:szCs w:val="21"/>
+        </w:rPr>
+        <w:t>发送携带</w:t>
+      </w:r>
+      <w:r>
+        <w:rPr>
+          <w:rFonts w:ascii="Helvetica" w:hAnsi="Helvetica"/>
+          <w:color w:val="080808"/>
+          <w:sz w:val="21"/>
+          <w:szCs w:val="21"/>
+        </w:rPr>
+        <w:t xml:space="preserve"> tag </w:t>
+      </w:r>
+      <w:r>
+        <w:rPr>
+          <w:rFonts w:ascii="SimSun" w:eastAsia="SimSun" w:hAnsi="SimSun" w:cs="SimSun" w:hint="eastAsia"/>
+          <w:color w:val="080808"/>
+          <w:sz w:val="21"/>
+          <w:szCs w:val="21"/>
+        </w:rPr>
+        <w:t>的消息（过滤消息）</w:t>
+      </w:r>
+    </w:p>
+    <w:p>
+      <w:pPr>
+        <w:pStyle w:val="NormalWeb"/>
+        <w:shd w:val="clear" w:color="auto" w:fill="FFFFFF"/>
+        <w:spacing w:before="240" w:beforeAutospacing="0" w:after="240" w:afterAutospacing="0"/>
+        <w:rPr>
+          <w:rFonts w:ascii="Helvetica" w:hAnsi="Helvetica"/>
+          <w:color w:val="080808"/>
+          <w:sz w:val="21"/>
+          <w:szCs w:val="21"/>
+        </w:rPr>
+      </w:pPr>
+      <w:r>
+        <w:rPr>
+          <w:rFonts w:ascii="SimSun" w:eastAsia="SimSun" w:hAnsi="SimSun" w:cs="SimSun" w:hint="eastAsia"/>
+          <w:color w:val="080808"/>
+          <w:sz w:val="21"/>
+          <w:szCs w:val="21"/>
+        </w:rPr>
+        <w:t>入参：</w:t>
+      </w:r>
+    </w:p>
+    <w:p>
+      <w:pPr>
+        <w:numPr>
+          <w:ilvl w:val="0"/>
+          <w:numId w:val="34"/>
+        </w:numPr>
+        <w:shd w:val="clear" w:color="auto" w:fill="FFFFFF"/>
+        <w:spacing w:before="100" w:beforeAutospacing="1" w:after="100" w:afterAutospacing="1"/>
+        <w:rPr>
+          <w:rFonts w:ascii="Helvetica" w:hAnsi="Helvetica"/>
+          <w:color w:val="080808"/>
+          <w:sz w:val="21"/>
+          <w:szCs w:val="21"/>
+        </w:rPr>
+      </w:pPr>
+      <w:r>
+        <w:rPr>
+          <w:rFonts w:ascii="Helvetica" w:hAnsi="Helvetica"/>
+          <w:color w:val="080808"/>
+          <w:sz w:val="21"/>
+          <w:szCs w:val="21"/>
+        </w:rPr>
+        <w:t xml:space="preserve">topic String </w:t>
+      </w:r>
+      <w:r>
+        <w:rPr>
+          <w:rFonts w:ascii="SimSun" w:eastAsia="SimSun" w:hAnsi="SimSun" w:cs="SimSun" w:hint="eastAsia"/>
+          <w:color w:val="080808"/>
+          <w:sz w:val="21"/>
+          <w:szCs w:val="21"/>
+        </w:rPr>
+        <w:t>主题</w:t>
+      </w:r>
+    </w:p>
+    <w:p>
+      <w:pPr>
+        <w:numPr>
+          <w:ilvl w:val="0"/>
+          <w:numId w:val="34"/>
+        </w:numPr>
+        <w:shd w:val="clear" w:color="auto" w:fill="FFFFFF"/>
+        <w:spacing w:before="100" w:beforeAutospacing="1" w:after="100" w:afterAutospacing="1"/>
+        <w:rPr>
+          <w:rFonts w:ascii="Helvetica" w:hAnsi="Helvetica"/>
+          <w:color w:val="080808"/>
+          <w:sz w:val="21"/>
+          <w:szCs w:val="21"/>
+        </w:rPr>
+      </w:pPr>
+      <w:r>
+        <w:rPr>
+          <w:rFonts w:ascii="Helvetica" w:hAnsi="Helvetica"/>
+          <w:color w:val="080808"/>
+          <w:sz w:val="21"/>
+          <w:szCs w:val="21"/>
+        </w:rPr>
+        <w:t xml:space="preserve">tag String </w:t>
+      </w:r>
+      <w:r>
+        <w:rPr>
+          <w:rFonts w:ascii="SimSun" w:eastAsia="SimSun" w:hAnsi="SimSun" w:cs="SimSun" w:hint="eastAsia"/>
+          <w:color w:val="080808"/>
+          <w:sz w:val="21"/>
+          <w:szCs w:val="21"/>
+        </w:rPr>
+        <w:t>标签</w:t>
+      </w:r>
+    </w:p>
+    <w:p>
+      <w:pPr>
+        <w:numPr>
+          <w:ilvl w:val="0"/>
+          <w:numId w:val="34"/>
+        </w:numPr>
+        <w:shd w:val="clear" w:color="auto" w:fill="FFFFFF"/>
+        <w:spacing w:before="100" w:beforeAutospacing="1" w:after="100" w:afterAutospacing="1"/>
+        <w:rPr>
+          <w:rFonts w:ascii="Helvetica" w:hAnsi="Helvetica"/>
+          <w:color w:val="080808"/>
+          <w:sz w:val="21"/>
+          <w:szCs w:val="21"/>
+        </w:rPr>
+      </w:pPr>
+      <w:r>
+        <w:rPr>
+          <w:rFonts w:ascii="Helvetica" w:hAnsi="Helvetica"/>
+          <w:color w:val="080808"/>
+          <w:sz w:val="21"/>
+          <w:szCs w:val="21"/>
+        </w:rPr>
+        <w:t xml:space="preserve">msg String </w:t>
+      </w:r>
+      <w:r>
+        <w:rPr>
+          <w:rFonts w:ascii="SimSun" w:eastAsia="SimSun" w:hAnsi="SimSun" w:cs="SimSun" w:hint="eastAsia"/>
+          <w:color w:val="080808"/>
+          <w:sz w:val="21"/>
+          <w:szCs w:val="21"/>
+        </w:rPr>
+        <w:t>消息体</w:t>
+      </w:r>
+    </w:p>
+    <w:p>
+      <w:pPr>
+        <w:numPr>
+          <w:ilvl w:val="0"/>
+          <w:numId w:val="34"/>
+        </w:numPr>
+        <w:shd w:val="clear" w:color="auto" w:fill="FFFFFF"/>
+        <w:spacing w:before="100" w:beforeAutospacing="1" w:after="100" w:afterAutospacing="1"/>
+        <w:rPr>
+          <w:rFonts w:ascii="Helvetica" w:hAnsi="Helvetica"/>
+          <w:color w:val="080808"/>
+          <w:sz w:val="21"/>
+          <w:szCs w:val="21"/>
+        </w:rPr>
+      </w:pPr>
+      <w:r>
+        <w:rPr>
+          <w:rFonts w:ascii="Helvetica" w:hAnsi="Helvetica"/>
+          <w:color w:val="080808"/>
+          <w:sz w:val="21"/>
+          <w:szCs w:val="21"/>
+        </w:rPr>
+        <w:t xml:space="preserve">group String </w:t>
+      </w:r>
+      <w:r>
+        <w:rPr>
+          <w:rFonts w:ascii="SimSun" w:eastAsia="SimSun" w:hAnsi="SimSun" w:cs="SimSun" w:hint="eastAsia"/>
+          <w:color w:val="080808"/>
+          <w:sz w:val="21"/>
+          <w:szCs w:val="21"/>
+        </w:rPr>
+        <w:t>组</w:t>
+      </w:r>
+    </w:p>
+    <w:p>
+      <w:pPr>
+        <w:pStyle w:val="NormalWeb"/>
+        <w:shd w:val="clear" w:color="auto" w:fill="FFFFFF"/>
+        <w:spacing w:before="240" w:beforeAutospacing="0" w:after="240" w:afterAutospacing="0"/>
+        <w:rPr>
+          <w:rFonts w:ascii="Helvetica" w:hAnsi="Helvetica"/>
+          <w:color w:val="080808"/>
+          <w:sz w:val="21"/>
+          <w:szCs w:val="21"/>
+        </w:rPr>
+      </w:pPr>
+      <w:r>
+        <w:rPr>
+          <w:rFonts w:ascii="SimSun" w:eastAsia="SimSun" w:hAnsi="SimSun" w:cs="SimSun" w:hint="eastAsia"/>
+          <w:color w:val="080808"/>
+          <w:sz w:val="21"/>
+          <w:szCs w:val="21"/>
+        </w:rPr>
+        <w:t>出参：</w:t>
+      </w:r>
+    </w:p>
+    <w:p>
+      <w:pPr>
+        <w:numPr>
+          <w:ilvl w:val="0"/>
+          <w:numId w:val="35"/>
+        </w:numPr>
+        <w:shd w:val="clear" w:color="auto" w:fill="FFFFFF"/>
+        <w:spacing w:before="100" w:beforeAutospacing="1" w:after="100" w:afterAutospacing="1"/>
+        <w:rPr>
+          <w:rFonts w:ascii="Helvetica" w:hAnsi="Helvetica"/>
+          <w:color w:val="080808"/>
+          <w:sz w:val="21"/>
+          <w:szCs w:val="21"/>
+        </w:rPr>
+      </w:pPr>
+      <w:r>
+        <w:rPr>
+          <w:rFonts w:ascii="Helvetica" w:hAnsi="Helvetica"/>
+          <w:color w:val="080808"/>
+          <w:sz w:val="21"/>
+          <w:szCs w:val="21"/>
+        </w:rPr>
+        <w:t>boolean</w:t>
+      </w:r>
+    </w:p>
+    <w:p>
+      <w:pPr>
+        <w:pStyle w:val="Heading3"/>
+        <w:shd w:val="clear" w:color="auto" w:fill="FFFFFF"/>
+        <w:spacing w:before="240" w:after="240"/>
+        <w:rPr>
+          <w:rFonts w:ascii="Helvetica" w:hAnsi="Helvetica"/>
+          <w:color w:val="080808"/>
+          <w:sz w:val="31"/>
+          <w:szCs w:val="31"/>
+        </w:rPr>
+      </w:pPr>
+      <w:r>
+        <w:rPr>
+          <w:rFonts w:ascii="Helvetica" w:hAnsi="Helvetica"/>
+          <w:color w:val="080808"/>
+          <w:sz w:val="31"/>
+          <w:szCs w:val="31"/>
+        </w:rPr>
+        <w:t>syncSendTopicDelay</w:t>
+      </w:r>
+    </w:p>
+    <w:p>
+      <w:pPr>
+        <w:pStyle w:val="NormalWeb"/>
+        <w:shd w:val="clear" w:color="auto" w:fill="FFFFFF"/>
+        <w:spacing w:before="240" w:beforeAutospacing="0" w:after="240" w:afterAutospacing="0"/>
+        <w:rPr>
+          <w:rFonts w:ascii="Helvetica" w:hAnsi="Helvetica"/>
+          <w:color w:val="080808"/>
+          <w:sz w:val="21"/>
+          <w:szCs w:val="21"/>
+        </w:rPr>
+      </w:pPr>
+      <w:r>
+        <w:rPr>
+          <w:rFonts w:ascii="SimSun" w:eastAsia="SimSun" w:hAnsi="SimSun" w:cs="SimSun" w:hint="eastAsia"/>
+          <w:color w:val="080808"/>
+          <w:sz w:val="21"/>
+          <w:szCs w:val="21"/>
+        </w:rPr>
+        <w:t>同步发送延时消息</w:t>
+      </w:r>
+    </w:p>
+    <w:p>
+      <w:pPr>
+        <w:pStyle w:val="NormalWeb"/>
+        <w:shd w:val="clear" w:color="auto" w:fill="FFFFFF"/>
+        <w:spacing w:before="240" w:beforeAutospacing="0" w:after="240" w:afterAutospacing="0"/>
+        <w:rPr>
+          <w:rFonts w:ascii="Helvetica" w:hAnsi="Helvetica"/>
+          <w:color w:val="080808"/>
+          <w:sz w:val="21"/>
+          <w:szCs w:val="21"/>
+        </w:rPr>
+      </w:pPr>
+      <w:r>
+        <w:rPr>
+          <w:rFonts w:ascii="SimSun" w:eastAsia="SimSun" w:hAnsi="SimSun" w:cs="SimSun" w:hint="eastAsia"/>
+          <w:color w:val="080808"/>
+          <w:sz w:val="21"/>
+          <w:szCs w:val="21"/>
+        </w:rPr>
+        <w:t>入参：</w:t>
+      </w:r>
+    </w:p>
+    <w:p>
+      <w:pPr>
+        <w:numPr>
+          <w:ilvl w:val="0"/>
+          <w:numId w:val="36"/>
+        </w:numPr>
+        <w:shd w:val="clear" w:color="auto" w:fill="FFFFFF"/>
+        <w:spacing w:before="100" w:beforeAutospacing="1" w:after="100" w:afterAutospacing="1"/>
+        <w:rPr>
+          <w:rFonts w:ascii="Helvetica" w:hAnsi="Helvetica"/>
+          <w:color w:val="080808"/>
+          <w:sz w:val="21"/>
+          <w:szCs w:val="21"/>
+        </w:rPr>
+      </w:pPr>
+      <w:r>
+        <w:rPr>
+          <w:rFonts w:ascii="Helvetica" w:hAnsi="Helvetica"/>
+          <w:color w:val="080808"/>
+          <w:sz w:val="21"/>
+          <w:szCs w:val="21"/>
+        </w:rPr>
+        <w:t xml:space="preserve">topic String </w:t>
+      </w:r>
+      <w:r>
+        <w:rPr>
+          <w:rFonts w:ascii="SimSun" w:eastAsia="SimSun" w:hAnsi="SimSun" w:cs="SimSun" w:hint="eastAsia"/>
+          <w:color w:val="080808"/>
+          <w:sz w:val="21"/>
+          <w:szCs w:val="21"/>
+        </w:rPr>
+        <w:t>主题</w:t>
+      </w:r>
+    </w:p>
+    <w:p>
+      <w:pPr>
+        <w:numPr>
+          <w:ilvl w:val="0"/>
+          <w:numId w:val="36"/>
+        </w:numPr>
+        <w:shd w:val="clear" w:color="auto" w:fill="FFFFFF"/>
+        <w:spacing w:before="100" w:beforeAutospacing="1" w:after="100" w:afterAutospacing="1"/>
+        <w:rPr>
+          <w:rFonts w:ascii="Helvetica" w:hAnsi="Helvetica"/>
+          <w:color w:val="080808"/>
+          <w:sz w:val="21"/>
+          <w:szCs w:val="21"/>
+        </w:rPr>
+      </w:pPr>
+      <w:r>
+        <w:rPr>
+          <w:rFonts w:ascii="Helvetica" w:hAnsi="Helvetica"/>
+          <w:color w:val="080808"/>
+          <w:sz w:val="21"/>
+          <w:szCs w:val="21"/>
+        </w:rPr>
+        <w:t xml:space="preserve">msg String </w:t>
+      </w:r>
+      <w:r>
+        <w:rPr>
+          <w:rFonts w:ascii="SimSun" w:eastAsia="SimSun" w:hAnsi="SimSun" w:cs="SimSun" w:hint="eastAsia"/>
+          <w:color w:val="080808"/>
+          <w:sz w:val="21"/>
+          <w:szCs w:val="21"/>
+        </w:rPr>
+        <w:t>消息体</w:t>
+      </w:r>
+    </w:p>
+    <w:p>
+      <w:pPr>
+        <w:numPr>
+          <w:ilvl w:val="0"/>
+          <w:numId w:val="36"/>
+        </w:numPr>
+        <w:shd w:val="clear" w:color="auto" w:fill="FFFFFF"/>
+        <w:spacing w:before="100" w:beforeAutospacing="1" w:after="100" w:afterAutospacing="1"/>
+        <w:rPr>
+          <w:rFonts w:ascii="Helvetica" w:hAnsi="Helvetica"/>
+          <w:color w:val="080808"/>
+          <w:sz w:val="21"/>
+          <w:szCs w:val="21"/>
+        </w:rPr>
+      </w:pPr>
+      <w:r>
+        <w:rPr>
+          <w:rFonts w:ascii="Helvetica" w:hAnsi="Helvetica"/>
+          <w:color w:val="080808"/>
+          <w:sz w:val="21"/>
+          <w:szCs w:val="21"/>
+        </w:rPr>
+        <w:t xml:space="preserve">timeout Long </w:t>
+      </w:r>
+      <w:r>
+        <w:rPr>
+          <w:rFonts w:ascii="SimSun" w:eastAsia="SimSun" w:hAnsi="SimSun" w:cs="SimSun" w:hint="eastAsia"/>
+          <w:color w:val="080808"/>
+          <w:sz w:val="21"/>
+          <w:szCs w:val="21"/>
+        </w:rPr>
+        <w:t>超时时间</w:t>
+      </w:r>
+    </w:p>
+    <w:p>
+      <w:pPr>
+        <w:numPr>
+          <w:ilvl w:val="0"/>
+          <w:numId w:val="36"/>
+        </w:numPr>
+        <w:shd w:val="clear" w:color="auto" w:fill="FFFFFF"/>
+        <w:spacing w:before="100" w:beforeAutospacing="1" w:after="100" w:afterAutospacing="1"/>
+        <w:rPr>
+          <w:rFonts w:ascii="Helvetica" w:hAnsi="Helvetica"/>
+          <w:color w:val="080808"/>
+          <w:sz w:val="21"/>
+          <w:szCs w:val="21"/>
+        </w:rPr>
+      </w:pPr>
+      <w:r>
+        <w:rPr>
+          <w:rFonts w:ascii="Helvetica" w:hAnsi="Helvetica"/>
+          <w:color w:val="080808"/>
+          <w:sz w:val="21"/>
+          <w:szCs w:val="21"/>
+        </w:rPr>
+        <w:t xml:space="preserve">delayLevel Integer </w:t>
+      </w:r>
+      <w:r>
+        <w:rPr>
+          <w:rFonts w:ascii="SimSun" w:eastAsia="SimSun" w:hAnsi="SimSun" w:cs="SimSun" w:hint="eastAsia"/>
+          <w:color w:val="080808"/>
+          <w:sz w:val="21"/>
+          <w:szCs w:val="21"/>
+        </w:rPr>
+        <w:t>延时等级（</w:t>
+      </w:r>
+      <w:r>
+        <w:rPr>
+          <w:rFonts w:ascii="Helvetica" w:hAnsi="Helvetica"/>
+          <w:color w:val="080808"/>
+          <w:sz w:val="21"/>
+          <w:szCs w:val="21"/>
+        </w:rPr>
+        <w:t>1-18</w:t>
+      </w:r>
+      <w:r>
+        <w:rPr>
+          <w:rFonts w:ascii="SimSun" w:eastAsia="SimSun" w:hAnsi="SimSun" w:cs="SimSun" w:hint="eastAsia"/>
+          <w:color w:val="080808"/>
+          <w:sz w:val="21"/>
+          <w:szCs w:val="21"/>
+        </w:rPr>
+        <w:t>）</w:t>
+      </w:r>
+    </w:p>
+    <w:p>
+      <w:pPr>
+        <w:numPr>
+          <w:ilvl w:val="0"/>
+          <w:numId w:val="36"/>
+        </w:numPr>
+        <w:shd w:val="clear" w:color="auto" w:fill="FFFFFF"/>
+        <w:spacing w:before="100" w:beforeAutospacing="1" w:after="100" w:afterAutospacing="1"/>
+        <w:rPr>
+          <w:rFonts w:ascii="Helvetica" w:hAnsi="Helvetica"/>
+          <w:color w:val="080808"/>
+          <w:sz w:val="21"/>
+          <w:szCs w:val="21"/>
+        </w:rPr>
+      </w:pPr>
+      <w:r>
+        <w:rPr>
+          <w:rFonts w:ascii="Helvetica" w:hAnsi="Helvetica"/>
+          <w:color w:val="080808"/>
+          <w:sz w:val="21"/>
+          <w:szCs w:val="21"/>
+        </w:rPr>
+        <w:lastRenderedPageBreak/>
+        <w:t xml:space="preserve">group String </w:t>
+      </w:r>
+      <w:r>
+        <w:rPr>
+          <w:rFonts w:ascii="SimSun" w:eastAsia="SimSun" w:hAnsi="SimSun" w:cs="SimSun" w:hint="eastAsia"/>
+          <w:color w:val="080808"/>
+          <w:sz w:val="21"/>
+          <w:szCs w:val="21"/>
+        </w:rPr>
+        <w:t>组</w:t>
+      </w:r>
+    </w:p>
+    <w:p>
+      <w:pPr>
+        <w:pStyle w:val="NormalWeb"/>
+        <w:shd w:val="clear" w:color="auto" w:fill="FFFFFF"/>
+        <w:spacing w:before="240" w:beforeAutospacing="0" w:after="240" w:afterAutospacing="0"/>
+        <w:rPr>
+          <w:rFonts w:ascii="Helvetica" w:hAnsi="Helvetica"/>
+          <w:color w:val="080808"/>
+          <w:sz w:val="21"/>
+          <w:szCs w:val="21"/>
+        </w:rPr>
+      </w:pPr>
+      <w:r>
+        <w:rPr>
+          <w:rFonts w:ascii="SimSun" w:eastAsia="SimSun" w:hAnsi="SimSun" w:cs="SimSun" w:hint="eastAsia"/>
+          <w:color w:val="080808"/>
+          <w:sz w:val="21"/>
+          <w:szCs w:val="21"/>
+        </w:rPr>
+        <w:t>出参：</w:t>
+      </w:r>
+    </w:p>
+    <w:p>
+      <w:pPr>
+        <w:numPr>
+          <w:ilvl w:val="0"/>
+          <w:numId w:val="37"/>
+        </w:numPr>
+        <w:shd w:val="clear" w:color="auto" w:fill="FFFFFF"/>
+        <w:spacing w:before="100" w:beforeAutospacing="1" w:after="100" w:afterAutospacing="1"/>
+        <w:rPr>
+          <w:rFonts w:ascii="Helvetica" w:hAnsi="Helvetica"/>
+          <w:color w:val="080808"/>
+          <w:sz w:val="21"/>
+          <w:szCs w:val="21"/>
+        </w:rPr>
+      </w:pPr>
+      <w:r>
+        <w:rPr>
+          <w:rFonts w:ascii="Helvetica" w:hAnsi="Helvetica"/>
+          <w:color w:val="080808"/>
+          <w:sz w:val="21"/>
+          <w:szCs w:val="21"/>
+        </w:rPr>
+        <w:t>boolean</w:t>
+      </w:r>
+    </w:p>
+    <w:p>
+      <w:pPr>
+        <w:pStyle w:val="Heading3"/>
+        <w:shd w:val="clear" w:color="auto" w:fill="FFFFFF"/>
+        <w:spacing w:before="240" w:after="240"/>
+        <w:rPr>
+          <w:rFonts w:ascii="Helvetica" w:hAnsi="Helvetica"/>
+          <w:color w:val="080808"/>
+          <w:sz w:val="31"/>
+          <w:szCs w:val="31"/>
+        </w:rPr>
+      </w:pPr>
+      <w:r>
+        <w:rPr>
+          <w:rFonts w:ascii="Helvetica" w:hAnsi="Helvetica"/>
+          <w:color w:val="080808"/>
+          <w:sz w:val="31"/>
+          <w:szCs w:val="31"/>
+        </w:rPr>
+        <w:t>asyncSendTopicDelay</w:t>
+      </w:r>
+    </w:p>
+    <w:p>
+      <w:pPr>
+        <w:pStyle w:val="NormalWeb"/>
+        <w:shd w:val="clear" w:color="auto" w:fill="FFFFFF"/>
+        <w:spacing w:before="240" w:beforeAutospacing="0" w:after="240" w:afterAutospacing="0"/>
+        <w:rPr>
+          <w:rFonts w:ascii="Helvetica" w:hAnsi="Helvetica"/>
+          <w:color w:val="080808"/>
+          <w:sz w:val="21"/>
+          <w:szCs w:val="21"/>
+        </w:rPr>
+      </w:pPr>
+      <w:r>
+        <w:rPr>
+          <w:rFonts w:ascii="SimSun" w:eastAsia="SimSun" w:hAnsi="SimSun" w:cs="SimSun" w:hint="eastAsia"/>
+          <w:color w:val="080808"/>
+          <w:sz w:val="21"/>
+          <w:szCs w:val="21"/>
+        </w:rPr>
+        <w:t>异步发送延时消息</w:t>
+      </w:r>
+    </w:p>
+    <w:p>
+      <w:pPr>
+        <w:pStyle w:val="NormalWeb"/>
+        <w:shd w:val="clear" w:color="auto" w:fill="FFFFFF"/>
+        <w:spacing w:before="240" w:beforeAutospacing="0" w:after="240" w:afterAutospacing="0"/>
+        <w:rPr>
+          <w:rFonts w:ascii="Helvetica" w:hAnsi="Helvetica"/>
+          <w:color w:val="080808"/>
+          <w:sz w:val="21"/>
+          <w:szCs w:val="21"/>
+        </w:rPr>
+      </w:pPr>
+      <w:r>
+        <w:rPr>
+          <w:rFonts w:ascii="SimSun" w:eastAsia="SimSun" w:hAnsi="SimSun" w:cs="SimSun" w:hint="eastAsia"/>
+          <w:color w:val="080808"/>
+          <w:sz w:val="21"/>
+          <w:szCs w:val="21"/>
+        </w:rPr>
+        <w:t>入参：</w:t>
+      </w:r>
+    </w:p>
+    <w:p>
+      <w:pPr>
+        <w:numPr>
+          <w:ilvl w:val="0"/>
+          <w:numId w:val="38"/>
+        </w:numPr>
+        <w:shd w:val="clear" w:color="auto" w:fill="FFFFFF"/>
+        <w:spacing w:before="100" w:beforeAutospacing="1" w:after="100" w:afterAutospacing="1"/>
+        <w:rPr>
+          <w:rFonts w:ascii="Helvetica" w:hAnsi="Helvetica"/>
+          <w:color w:val="080808"/>
+          <w:sz w:val="21"/>
+          <w:szCs w:val="21"/>
+        </w:rPr>
+      </w:pPr>
+      <w:r>
+        <w:rPr>
+          <w:rFonts w:ascii="Helvetica" w:hAnsi="Helvetica"/>
+          <w:color w:val="080808"/>
+          <w:sz w:val="21"/>
+          <w:szCs w:val="21"/>
+        </w:rPr>
+        <w:t xml:space="preserve">topic String </w:t>
+      </w:r>
+      <w:r>
+        <w:rPr>
+          <w:rFonts w:ascii="SimSun" w:eastAsia="SimSun" w:hAnsi="SimSun" w:cs="SimSun" w:hint="eastAsia"/>
+          <w:color w:val="080808"/>
+          <w:sz w:val="21"/>
+          <w:szCs w:val="21"/>
+        </w:rPr>
+        <w:t>主题</w:t>
+      </w:r>
+    </w:p>
+    <w:p>
+      <w:pPr>
+        <w:numPr>
+          <w:ilvl w:val="0"/>
+          <w:numId w:val="38"/>
+        </w:numPr>
+        <w:shd w:val="clear" w:color="auto" w:fill="FFFFFF"/>
+        <w:spacing w:before="100" w:beforeAutospacing="1" w:after="100" w:afterAutospacing="1"/>
+        <w:rPr>
+          <w:rFonts w:ascii="Helvetica" w:hAnsi="Helvetica"/>
+          <w:color w:val="080808"/>
+          <w:sz w:val="21"/>
+          <w:szCs w:val="21"/>
+        </w:rPr>
+      </w:pPr>
+      <w:r>
+        <w:rPr>
+          <w:rFonts w:ascii="Helvetica" w:hAnsi="Helvetica"/>
+          <w:color w:val="080808"/>
+          <w:sz w:val="21"/>
+          <w:szCs w:val="21"/>
+        </w:rPr>
+        <w:t xml:space="preserve">msg String </w:t>
+      </w:r>
+      <w:r>
+        <w:rPr>
+          <w:rFonts w:ascii="SimSun" w:eastAsia="SimSun" w:hAnsi="SimSun" w:cs="SimSun" w:hint="eastAsia"/>
+          <w:color w:val="080808"/>
+          <w:sz w:val="21"/>
+          <w:szCs w:val="21"/>
+        </w:rPr>
+        <w:t>消息体</w:t>
+      </w:r>
+    </w:p>
+    <w:p>
+      <w:pPr>
+        <w:numPr>
+          <w:ilvl w:val="0"/>
+          <w:numId w:val="38"/>
+        </w:numPr>
+        <w:shd w:val="clear" w:color="auto" w:fill="FFFFFF"/>
+        <w:spacing w:before="100" w:beforeAutospacing="1" w:after="100" w:afterAutospacing="1"/>
+        <w:rPr>
+          <w:rFonts w:ascii="Helvetica" w:hAnsi="Helvetica"/>
+          <w:color w:val="080808"/>
+          <w:sz w:val="21"/>
+          <w:szCs w:val="21"/>
+        </w:rPr>
+      </w:pPr>
+      <w:r>
+        <w:rPr>
+          <w:rFonts w:ascii="Helvetica" w:hAnsi="Helvetica"/>
+          <w:color w:val="080808"/>
+          <w:sz w:val="21"/>
+          <w:szCs w:val="21"/>
+        </w:rPr>
+        <w:t xml:space="preserve">timeout Long </w:t>
+      </w:r>
+      <w:r>
+        <w:rPr>
+          <w:rFonts w:ascii="SimSun" w:eastAsia="SimSun" w:hAnsi="SimSun" w:cs="SimSun" w:hint="eastAsia"/>
+          <w:color w:val="080808"/>
+          <w:sz w:val="21"/>
+          <w:szCs w:val="21"/>
+        </w:rPr>
+        <w:t>超时时间</w:t>
+      </w:r>
+    </w:p>
+    <w:p>
+      <w:pPr>
+        <w:numPr>
+          <w:ilvl w:val="0"/>
+          <w:numId w:val="38"/>
+        </w:numPr>
+        <w:shd w:val="clear" w:color="auto" w:fill="FFFFFF"/>
+        <w:spacing w:before="100" w:beforeAutospacing="1" w:after="100" w:afterAutospacing="1"/>
+        <w:rPr>
+          <w:rFonts w:ascii="Helvetica" w:hAnsi="Helvetica"/>
+          <w:color w:val="080808"/>
+          <w:sz w:val="21"/>
+          <w:szCs w:val="21"/>
+        </w:rPr>
+      </w:pPr>
+      <w:r>
+        <w:rPr>
+          <w:rFonts w:ascii="Helvetica" w:hAnsi="Helvetica"/>
+          <w:color w:val="080808"/>
+          <w:sz w:val="21"/>
+          <w:szCs w:val="21"/>
+        </w:rPr>
+        <w:t xml:space="preserve">delayLevel Integer </w:t>
+      </w:r>
+      <w:r>
+        <w:rPr>
+          <w:rFonts w:ascii="SimSun" w:eastAsia="SimSun" w:hAnsi="SimSun" w:cs="SimSun" w:hint="eastAsia"/>
+          <w:color w:val="080808"/>
+          <w:sz w:val="21"/>
+          <w:szCs w:val="21"/>
+        </w:rPr>
+        <w:t>延时等级（</w:t>
+      </w:r>
+      <w:r>
+        <w:rPr>
+          <w:rFonts w:ascii="Helvetica" w:hAnsi="Helvetica"/>
+          <w:color w:val="080808"/>
+          <w:sz w:val="21"/>
+          <w:szCs w:val="21"/>
+        </w:rPr>
+        <w:t>1-18</w:t>
+      </w:r>
+      <w:r>
+        <w:rPr>
+          <w:rFonts w:ascii="SimSun" w:eastAsia="SimSun" w:hAnsi="SimSun" w:cs="SimSun" w:hint="eastAsia"/>
+          <w:color w:val="080808"/>
+          <w:sz w:val="21"/>
+          <w:szCs w:val="21"/>
+        </w:rPr>
+        <w:t>）</w:t>
+      </w:r>
+    </w:p>
+    <w:p>
+      <w:pPr>
+        <w:numPr>
+          <w:ilvl w:val="0"/>
+          <w:numId w:val="38"/>
+        </w:numPr>
+        <w:shd w:val="clear" w:color="auto" w:fill="FFFFFF"/>
+        <w:spacing w:before="100" w:beforeAutospacing="1" w:after="100" w:afterAutospacing="1"/>
+        <w:rPr>
+          <w:rFonts w:ascii="Helvetica" w:hAnsi="Helvetica"/>
+          <w:color w:val="080808"/>
+          <w:sz w:val="21"/>
+          <w:szCs w:val="21"/>
+        </w:rPr>
+      </w:pPr>
+      <w:r>
+        <w:rPr>
+          <w:rFonts w:ascii="Helvetica" w:hAnsi="Helvetica"/>
+          <w:color w:val="080808"/>
+          <w:sz w:val="21"/>
+          <w:szCs w:val="21"/>
+        </w:rPr>
+        <w:t xml:space="preserve">callback Function&lt;Boolean, Boolean&gt; </w:t>
+      </w:r>
+      <w:r>
+        <w:rPr>
+          <w:rFonts w:ascii="SimSun" w:eastAsia="SimSun" w:hAnsi="SimSun" w:cs="SimSun" w:hint="eastAsia"/>
+          <w:color w:val="080808"/>
+          <w:sz w:val="21"/>
+          <w:szCs w:val="21"/>
+        </w:rPr>
+        <w:t>回调函数</w:t>
+      </w:r>
+    </w:p>
+    <w:p>
+      <w:pPr>
+        <w:numPr>
+          <w:ilvl w:val="0"/>
+          <w:numId w:val="38"/>
+        </w:numPr>
+        <w:shd w:val="clear" w:color="auto" w:fill="FFFFFF"/>
+        <w:spacing w:before="100" w:beforeAutospacing="1" w:after="100" w:afterAutospacing="1"/>
+        <w:rPr>
+          <w:rFonts w:ascii="Helvetica" w:hAnsi="Helvetica"/>
+          <w:color w:val="080808"/>
+          <w:sz w:val="21"/>
+          <w:szCs w:val="21"/>
+        </w:rPr>
+      </w:pPr>
+      <w:r>
+        <w:rPr>
+          <w:rFonts w:ascii="Helvetica" w:hAnsi="Helvetica"/>
+          <w:color w:val="080808"/>
+          <w:sz w:val="21"/>
+          <w:szCs w:val="21"/>
+        </w:rPr>
+        <w:t xml:space="preserve">group String </w:t>
+      </w:r>
+      <w:r>
+        <w:rPr>
+          <w:rFonts w:ascii="SimSun" w:eastAsia="SimSun" w:hAnsi="SimSun" w:cs="SimSun" w:hint="eastAsia"/>
+          <w:color w:val="080808"/>
+          <w:sz w:val="21"/>
+          <w:szCs w:val="21"/>
+        </w:rPr>
+        <w:t>组</w:t>
+      </w:r>
+    </w:p>
+    <w:p>
+      <w:pPr>
+        <w:pStyle w:val="NormalWeb"/>
+        <w:shd w:val="clear" w:color="auto" w:fill="FFFFFF"/>
+        <w:spacing w:before="240" w:beforeAutospacing="0" w:after="240" w:afterAutospacing="0"/>
+        <w:rPr>
+          <w:rFonts w:ascii="Helvetica" w:hAnsi="Helvetica"/>
+          <w:color w:val="080808"/>
+          <w:sz w:val="21"/>
+          <w:szCs w:val="21"/>
+        </w:rPr>
+      </w:pPr>
+      <w:r>
+        <w:rPr>
+          <w:rFonts w:ascii="SimSun" w:eastAsia="SimSun" w:hAnsi="SimSun" w:cs="SimSun" w:hint="eastAsia"/>
+          <w:color w:val="080808"/>
+          <w:sz w:val="21"/>
+          <w:szCs w:val="21"/>
+        </w:rPr>
+        <w:t>出参：</w:t>
+      </w:r>
+    </w:p>
+    <w:p>
+      <w:pPr>
+        <w:numPr>
+          <w:ilvl w:val="0"/>
+          <w:numId w:val="39"/>
+        </w:numPr>
+        <w:shd w:val="clear" w:color="auto" w:fill="FFFFFF"/>
+        <w:spacing w:before="100" w:beforeAutospacing="1" w:after="100" w:afterAutospacing="1"/>
+        <w:rPr>
+          <w:rFonts w:ascii="Helvetica" w:hAnsi="Helvetica"/>
+          <w:color w:val="080808"/>
+          <w:sz w:val="21"/>
+          <w:szCs w:val="21"/>
+        </w:rPr>
+      </w:pPr>
+      <w:r>
+        <w:rPr>
+          <w:rFonts w:ascii="Helvetica" w:hAnsi="Helvetica"/>
+          <w:color w:val="080808"/>
+          <w:sz w:val="21"/>
+          <w:szCs w:val="21"/>
+        </w:rPr>
+        <w:t>boolean</w:t>
+      </w:r>
+    </w:p>
+    <w:p>
+      <w:pPr>
+        <w:rPr>
+          <w:rFonts w:hint="eastAsia"/>
+        </w:rPr>
+      </w:pPr>
+    </w:p>
     <w:p>
       <w:pPr>
         <w:pStyle w:val="Heading2"/>
@@ -1495,14 +3304,12 @@
     </w:p>
     <w:p>
       <w:r>
-        <w:rPr>
-          <w:noProof/>
-        </w:rPr>
+        <w:lastRenderedPageBreak/>
         <w:drawing>
-          <wp:inline distT="0" distB="0" distL="0" distR="0" wp14:anchorId="3F6AB654" wp14:editId="6A02FA61">
-            <wp:extent cx="5943600" cy="3789680"/>
-            <wp:effectExtent l="0" t="0" r="0" b="0"/>
-            <wp:docPr id="350861799" name="Picture 1"/>
+          <wp:inline distT="0" distB="0" distL="0" distR="0" wp14:anchorId="1A73580A" wp14:editId="63FD12C2">
+            <wp:extent cx="5943600" cy="3769995"/>
+            <wp:effectExtent l="0" t="0" r="0" b="1905"/>
+            <wp:docPr id="878031096" name="Picture 1"/>
             <wp:cNvGraphicFramePr>
               <a:graphicFrameLocks xmlns:a="http://schemas.openxmlformats.org/drawingml/2006/main" noChangeAspect="1"/>
             </wp:cNvGraphicFramePr>
@@ -1510,7 +3317,7 @@
               <a:graphicData uri="http://schemas.openxmlformats.org/drawingml/2006/picture">
                 <pic:pic xmlns:pic="http://schemas.openxmlformats.org/drawingml/2006/picture">
                   <pic:nvPicPr>
-                    <pic:cNvPr id="350861799" name=""/>
+                    <pic:cNvPr id="878031096" name=""/>
                     <pic:cNvPicPr/>
                   </pic:nvPicPr>
                   <pic:blipFill>
@@ -1522,7 +3329,7 @@
                   <pic:spPr>
                     <a:xfrm>
                       <a:off x="0" y="0"/>
-                      <a:ext cx="5943600" cy="3789680"/>
+                      <a:ext cx="5943600" cy="3769995"/>
                     </a:xfrm>
                     <a:prstGeom prst="rect">
                       <a:avLst/>
@@ -2360,6 +4167,155 @@
     </w:lvl>
   </w:abstractNum>
   <w:abstractNum w:abstractNumId="1" w15:restartNumberingAfterBreak="0">
+    <w:nsid w:val="0BD641F0"/>
+    <w:multiLevelType w:val="multilevel"/>
+    <w:tmpl w:val="8F401E30"/>
+    <w:lvl w:ilvl="0">
+      <w:start w:val="1"/>
+      <w:numFmt w:val="bullet"/>
+      <w:lvlText w:val=""/>
+      <w:lvlJc w:val="left"/>
+      <w:pPr>
+        <w:tabs>
+          <w:tab w:val="num" w:pos="720"/>
+        </w:tabs>
+        <w:ind w:left="720" w:hanging="360"/>
+      </w:pPr>
+      <w:rPr>
+        <w:rFonts w:ascii="Symbol" w:hAnsi="Symbol" w:hint="default"/>
+        <w:sz w:val="20"/>
+      </w:rPr>
+    </w:lvl>
+    <w:lvl w:ilvl="1" w:tentative="1">
+      <w:start w:val="1"/>
+      <w:numFmt w:val="bullet"/>
+      <w:lvlText w:val="o"/>
+      <w:lvlJc w:val="left"/>
+      <w:pPr>
+        <w:tabs>
+          <w:tab w:val="num" w:pos="1440"/>
+        </w:tabs>
+        <w:ind w:left="1440" w:hanging="360"/>
+      </w:pPr>
+      <w:rPr>
+        <w:rFonts w:ascii="Courier New" w:hAnsi="Courier New" w:hint="default"/>
+        <w:sz w:val="20"/>
+      </w:rPr>
+    </w:lvl>
+    <w:lvl w:ilvl="2" w:tentative="1">
+      <w:start w:val="1"/>
+      <w:numFmt w:val="bullet"/>
+      <w:lvlText w:val=""/>
+      <w:lvlJc w:val="left"/>
+      <w:pPr>
+        <w:tabs>
+          <w:tab w:val="num" w:pos="2160"/>
+        </w:tabs>
+        <w:ind w:left="2160" w:hanging="360"/>
+      </w:pPr>
+      <w:rPr>
+        <w:rFonts w:ascii="Wingdings" w:hAnsi="Wingdings" w:hint="default"/>
+        <w:sz w:val="20"/>
+      </w:rPr>
+    </w:lvl>
+    <w:lvl w:ilvl="3" w:tentative="1">
+      <w:start w:val="1"/>
+      <w:numFmt w:val="bullet"/>
+      <w:lvlText w:val=""/>
+      <w:lvlJc w:val="left"/>
+      <w:pPr>
+        <w:tabs>
+          <w:tab w:val="num" w:pos="2880"/>
+        </w:tabs>
+        <w:ind w:left="2880" w:hanging="360"/>
+      </w:pPr>
+      <w:rPr>
+        <w:rFonts w:ascii="Wingdings" w:hAnsi="Wingdings" w:hint="default"/>
+        <w:sz w:val="20"/>
+      </w:rPr>
+    </w:lvl>
+    <w:lvl w:ilvl="4" w:tentative="1">
+      <w:start w:val="1"/>
+      <w:numFmt w:val="bullet"/>
+      <w:lvlText w:val=""/>
+      <w:lvlJc w:val="left"/>
+      <w:pPr>
+        <w:tabs>
+          <w:tab w:val="num" w:pos="3600"/>
+        </w:tabs>
+        <w:ind w:left="3600" w:hanging="360"/>
+      </w:pPr>
+      <w:rPr>
+        <w:rFonts w:ascii="Wingdings" w:hAnsi="Wingdings" w:hint="default"/>
+        <w:sz w:val="20"/>
+      </w:rPr>
+    </w:lvl>
+    <w:lvl w:ilvl="5" w:tentative="1">
+      <w:start w:val="1"/>
+      <w:numFmt w:val="bullet"/>
+      <w:lvlText w:val=""/>
+      <w:lvlJc w:val="left"/>
+      <w:pPr>
+        <w:tabs>
+          <w:tab w:val="num" w:pos="4320"/>
+        </w:tabs>
+        <w:ind w:left="4320" w:hanging="360"/>
+      </w:pPr>
+      <w:rPr>
+        <w:rFonts w:ascii="Wingdings" w:hAnsi="Wingdings" w:hint="default"/>
+        <w:sz w:val="20"/>
+      </w:rPr>
+    </w:lvl>
+    <w:lvl w:ilvl="6" w:tentative="1">
+      <w:start w:val="1"/>
+      <w:numFmt w:val="bullet"/>
+      <w:lvlText w:val=""/>
+      <w:lvlJc w:val="left"/>
+      <w:pPr>
+        <w:tabs>
+          <w:tab w:val="num" w:pos="5040"/>
+        </w:tabs>
+        <w:ind w:left="5040" w:hanging="360"/>
+      </w:pPr>
+      <w:rPr>
+        <w:rFonts w:ascii="Wingdings" w:hAnsi="Wingdings" w:hint="default"/>
+        <w:sz w:val="20"/>
+      </w:rPr>
+    </w:lvl>
+    <w:lvl w:ilvl="7" w:tentative="1">
+      <w:start w:val="1"/>
+      <w:numFmt w:val="bullet"/>
+      <w:lvlText w:val=""/>
+      <w:lvlJc w:val="left"/>
+      <w:pPr>
+        <w:tabs>
+          <w:tab w:val="num" w:pos="5760"/>
+        </w:tabs>
+        <w:ind w:left="5760" w:hanging="360"/>
+      </w:pPr>
+      <w:rPr>
+        <w:rFonts w:ascii="Wingdings" w:hAnsi="Wingdings" w:hint="default"/>
+        <w:sz w:val="20"/>
+      </w:rPr>
+    </w:lvl>
+    <w:lvl w:ilvl="8" w:tentative="1">
+      <w:start w:val="1"/>
+      <w:numFmt w:val="bullet"/>
+      <w:lvlText w:val=""/>
+      <w:lvlJc w:val="left"/>
+      <w:pPr>
+        <w:tabs>
+          <w:tab w:val="num" w:pos="6480"/>
+        </w:tabs>
+        <w:ind w:left="6480" w:hanging="360"/>
+      </w:pPr>
+      <w:rPr>
+        <w:rFonts w:ascii="Wingdings" w:hAnsi="Wingdings" w:hint="default"/>
+        <w:sz w:val="20"/>
+      </w:rPr>
+    </w:lvl>
+  </w:abstractNum>
+  <w:abstractNum w:abstractNumId="2" w15:restartNumberingAfterBreak="0">
     <w:nsid w:val="0E383FD5"/>
     <w:multiLevelType w:val="multilevel"/>
     <w:tmpl w:val="1E40061C"/>
@@ -2508,7 +4464,7 @@
       </w:rPr>
     </w:lvl>
   </w:abstractNum>
-  <w:abstractNum w:abstractNumId="2" w15:restartNumberingAfterBreak="0">
+  <w:abstractNum w:abstractNumId="3" w15:restartNumberingAfterBreak="0">
     <w:nsid w:val="0E620B28"/>
     <w:multiLevelType w:val="multilevel"/>
     <w:tmpl w:val="38A099DA"/>
@@ -2657,7 +4613,7 @@
       </w:rPr>
     </w:lvl>
   </w:abstractNum>
-  <w:abstractNum w:abstractNumId="3" w15:restartNumberingAfterBreak="0">
+  <w:abstractNum w:abstractNumId="4" w15:restartNumberingAfterBreak="0">
     <w:nsid w:val="0EF20258"/>
     <w:multiLevelType w:val="multilevel"/>
     <w:tmpl w:val="12440F04"/>
@@ -2806,7 +4762,156 @@
       </w:rPr>
     </w:lvl>
   </w:abstractNum>
-  <w:abstractNum w:abstractNumId="4" w15:restartNumberingAfterBreak="0">
+  <w:abstractNum w:abstractNumId="5" w15:restartNumberingAfterBreak="0">
+    <w:nsid w:val="15756AEE"/>
+    <w:multiLevelType w:val="multilevel"/>
+    <w:tmpl w:val="E608552E"/>
+    <w:lvl w:ilvl="0">
+      <w:start w:val="1"/>
+      <w:numFmt w:val="bullet"/>
+      <w:lvlText w:val=""/>
+      <w:lvlJc w:val="left"/>
+      <w:pPr>
+        <w:tabs>
+          <w:tab w:val="num" w:pos="720"/>
+        </w:tabs>
+        <w:ind w:left="720" w:hanging="360"/>
+      </w:pPr>
+      <w:rPr>
+        <w:rFonts w:ascii="Symbol" w:hAnsi="Symbol" w:hint="default"/>
+        <w:sz w:val="20"/>
+      </w:rPr>
+    </w:lvl>
+    <w:lvl w:ilvl="1" w:tentative="1">
+      <w:start w:val="1"/>
+      <w:numFmt w:val="bullet"/>
+      <w:lvlText w:val="o"/>
+      <w:lvlJc w:val="left"/>
+      <w:pPr>
+        <w:tabs>
+          <w:tab w:val="num" w:pos="1440"/>
+        </w:tabs>
+        <w:ind w:left="1440" w:hanging="360"/>
+      </w:pPr>
+      <w:rPr>
+        <w:rFonts w:ascii="Courier New" w:hAnsi="Courier New" w:hint="default"/>
+        <w:sz w:val="20"/>
+      </w:rPr>
+    </w:lvl>
+    <w:lvl w:ilvl="2" w:tentative="1">
+      <w:start w:val="1"/>
+      <w:numFmt w:val="bullet"/>
+      <w:lvlText w:val=""/>
+      <w:lvlJc w:val="left"/>
+      <w:pPr>
+        <w:tabs>
+          <w:tab w:val="num" w:pos="2160"/>
+        </w:tabs>
+        <w:ind w:left="2160" w:hanging="360"/>
+      </w:pPr>
+      <w:rPr>
+        <w:rFonts w:ascii="Wingdings" w:hAnsi="Wingdings" w:hint="default"/>
+        <w:sz w:val="20"/>
+      </w:rPr>
+    </w:lvl>
+    <w:lvl w:ilvl="3" w:tentative="1">
+      <w:start w:val="1"/>
+      <w:numFmt w:val="bullet"/>
+      <w:lvlText w:val=""/>
+      <w:lvlJc w:val="left"/>
+      <w:pPr>
+        <w:tabs>
+          <w:tab w:val="num" w:pos="2880"/>
+        </w:tabs>
+        <w:ind w:left="2880" w:hanging="360"/>
+      </w:pPr>
+      <w:rPr>
+        <w:rFonts w:ascii="Wingdings" w:hAnsi="Wingdings" w:hint="default"/>
+        <w:sz w:val="20"/>
+      </w:rPr>
+    </w:lvl>
+    <w:lvl w:ilvl="4" w:tentative="1">
+      <w:start w:val="1"/>
+      <w:numFmt w:val="bullet"/>
+      <w:lvlText w:val=""/>
+      <w:lvlJc w:val="left"/>
+      <w:pPr>
+        <w:tabs>
+          <w:tab w:val="num" w:pos="3600"/>
+        </w:tabs>
+        <w:ind w:left="3600" w:hanging="360"/>
+      </w:pPr>
+      <w:rPr>
+        <w:rFonts w:ascii="Wingdings" w:hAnsi="Wingdings" w:hint="default"/>
+        <w:sz w:val="20"/>
+      </w:rPr>
+    </w:lvl>
+    <w:lvl w:ilvl="5" w:tentative="1">
+      <w:start w:val="1"/>
+      <w:numFmt w:val="bullet"/>
+      <w:lvlText w:val=""/>
+      <w:lvlJc w:val="left"/>
+      <w:pPr>
+        <w:tabs>
+          <w:tab w:val="num" w:pos="4320"/>
+        </w:tabs>
+        <w:ind w:left="4320" w:hanging="360"/>
+      </w:pPr>
+      <w:rPr>
+        <w:rFonts w:ascii="Wingdings" w:hAnsi="Wingdings" w:hint="default"/>
+        <w:sz w:val="20"/>
+      </w:rPr>
+    </w:lvl>
+    <w:lvl w:ilvl="6" w:tentative="1">
+      <w:start w:val="1"/>
+      <w:numFmt w:val="bullet"/>
+      <w:lvlText w:val=""/>
+      <w:lvlJc w:val="left"/>
+      <w:pPr>
+        <w:tabs>
+          <w:tab w:val="num" w:pos="5040"/>
+        </w:tabs>
+        <w:ind w:left="5040" w:hanging="360"/>
+      </w:pPr>
+      <w:rPr>
+        <w:rFonts w:ascii="Wingdings" w:hAnsi="Wingdings" w:hint="default"/>
+        <w:sz w:val="20"/>
+      </w:rPr>
+    </w:lvl>
+    <w:lvl w:ilvl="7" w:tentative="1">
+      <w:start w:val="1"/>
+      <w:numFmt w:val="bullet"/>
+      <w:lvlText w:val=""/>
+      <w:lvlJc w:val="left"/>
+      <w:pPr>
+        <w:tabs>
+          <w:tab w:val="num" w:pos="5760"/>
+        </w:tabs>
+        <w:ind w:left="5760" w:hanging="360"/>
+      </w:pPr>
+      <w:rPr>
+        <w:rFonts w:ascii="Wingdings" w:hAnsi="Wingdings" w:hint="default"/>
+        <w:sz w:val="20"/>
+      </w:rPr>
+    </w:lvl>
+    <w:lvl w:ilvl="8" w:tentative="1">
+      <w:start w:val="1"/>
+      <w:numFmt w:val="bullet"/>
+      <w:lvlText w:val=""/>
+      <w:lvlJc w:val="left"/>
+      <w:pPr>
+        <w:tabs>
+          <w:tab w:val="num" w:pos="6480"/>
+        </w:tabs>
+        <w:ind w:left="6480" w:hanging="360"/>
+      </w:pPr>
+      <w:rPr>
+        <w:rFonts w:ascii="Wingdings" w:hAnsi="Wingdings" w:hint="default"/>
+        <w:sz w:val="20"/>
+      </w:rPr>
+    </w:lvl>
+  </w:abstractNum>
+  <w:abstractNum w:abstractNumId="6" w15:restartNumberingAfterBreak="0">
     <w:nsid w:val="17472741"/>
     <w:multiLevelType w:val="multilevel"/>
     <w:tmpl w:val="343A18B8"/>
@@ -2955,7 +5060,7 @@
       </w:rPr>
     </w:lvl>
   </w:abstractNum>
-  <w:abstractNum w:abstractNumId="5" w15:restartNumberingAfterBreak="0">
+  <w:abstractNum w:abstractNumId="7" w15:restartNumberingAfterBreak="0">
     <w:nsid w:val="1E7408BA"/>
     <w:multiLevelType w:val="multilevel"/>
     <w:tmpl w:val="F6BACCB4"/>
@@ -3104,7 +5209,305 @@
       </w:rPr>
     </w:lvl>
   </w:abstractNum>
-  <w:abstractNum w:abstractNumId="6" w15:restartNumberingAfterBreak="0">
+  <w:abstractNum w:abstractNumId="8" w15:restartNumberingAfterBreak="0">
+    <w:nsid w:val="23313B12"/>
+    <w:multiLevelType w:val="multilevel"/>
+    <w:tmpl w:val="B676700C"/>
+    <w:lvl w:ilvl="0">
+      <w:start w:val="1"/>
+      <w:numFmt w:val="bullet"/>
+      <w:lvlText w:val=""/>
+      <w:lvlJc w:val="left"/>
+      <w:pPr>
+        <w:tabs>
+          <w:tab w:val="num" w:pos="720"/>
+        </w:tabs>
+        <w:ind w:left="720" w:hanging="360"/>
+      </w:pPr>
+      <w:rPr>
+        <w:rFonts w:ascii="Symbol" w:hAnsi="Symbol" w:hint="default"/>
+        <w:sz w:val="20"/>
+      </w:rPr>
+    </w:lvl>
+    <w:lvl w:ilvl="1" w:tentative="1">
+      <w:start w:val="1"/>
+      <w:numFmt w:val="bullet"/>
+      <w:lvlText w:val="o"/>
+      <w:lvlJc w:val="left"/>
+      <w:pPr>
+        <w:tabs>
+          <w:tab w:val="num" w:pos="1440"/>
+        </w:tabs>
+        <w:ind w:left="1440" w:hanging="360"/>
+      </w:pPr>
+      <w:rPr>
+        <w:rFonts w:ascii="Courier New" w:hAnsi="Courier New" w:hint="default"/>
+        <w:sz w:val="20"/>
+      </w:rPr>
+    </w:lvl>
+    <w:lvl w:ilvl="2" w:tentative="1">
+      <w:start w:val="1"/>
+      <w:numFmt w:val="bullet"/>
+      <w:lvlText w:val=""/>
+      <w:lvlJc w:val="left"/>
+      <w:pPr>
+        <w:tabs>
+          <w:tab w:val="num" w:pos="2160"/>
+        </w:tabs>
+        <w:ind w:left="2160" w:hanging="360"/>
+      </w:pPr>
+      <w:rPr>
+        <w:rFonts w:ascii="Wingdings" w:hAnsi="Wingdings" w:hint="default"/>
+        <w:sz w:val="20"/>
+      </w:rPr>
+    </w:lvl>
+    <w:lvl w:ilvl="3" w:tentative="1">
+      <w:start w:val="1"/>
+      <w:numFmt w:val="bullet"/>
+      <w:lvlText w:val=""/>
+      <w:lvlJc w:val="left"/>
+      <w:pPr>
+        <w:tabs>
+          <w:tab w:val="num" w:pos="2880"/>
+        </w:tabs>
+        <w:ind w:left="2880" w:hanging="360"/>
+      </w:pPr>
+      <w:rPr>
+        <w:rFonts w:ascii="Wingdings" w:hAnsi="Wingdings" w:hint="default"/>
+        <w:sz w:val="20"/>
+      </w:rPr>
+    </w:lvl>
+    <w:lvl w:ilvl="4" w:tentative="1">
+      <w:start w:val="1"/>
+      <w:numFmt w:val="bullet"/>
+      <w:lvlText w:val=""/>
+      <w:lvlJc w:val="left"/>
+      <w:pPr>
+        <w:tabs>
+          <w:tab w:val="num" w:pos="3600"/>
+        </w:tabs>
+        <w:ind w:left="3600" w:hanging="360"/>
+      </w:pPr>
+      <w:rPr>
+        <w:rFonts w:ascii="Wingdings" w:hAnsi="Wingdings" w:hint="default"/>
+        <w:sz w:val="20"/>
+      </w:rPr>
+    </w:lvl>
+    <w:lvl w:ilvl="5" w:tentative="1">
+      <w:start w:val="1"/>
+      <w:numFmt w:val="bullet"/>
+      <w:lvlText w:val=""/>
+      <w:lvlJc w:val="left"/>
+      <w:pPr>
+        <w:tabs>
+          <w:tab w:val="num" w:pos="4320"/>
+        </w:tabs>
+        <w:ind w:left="4320" w:hanging="360"/>
+      </w:pPr>
+      <w:rPr>
+        <w:rFonts w:ascii="Wingdings" w:hAnsi="Wingdings" w:hint="default"/>
+        <w:sz w:val="20"/>
+      </w:rPr>
+    </w:lvl>
+    <w:lvl w:ilvl="6" w:tentative="1">
+      <w:start w:val="1"/>
+      <w:numFmt w:val="bullet"/>
+      <w:lvlText w:val=""/>
+      <w:lvlJc w:val="left"/>
+      <w:pPr>
+        <w:tabs>
+          <w:tab w:val="num" w:pos="5040"/>
+        </w:tabs>
+        <w:ind w:left="5040" w:hanging="360"/>
+      </w:pPr>
+      <w:rPr>
+        <w:rFonts w:ascii="Wingdings" w:hAnsi="Wingdings" w:hint="default"/>
+        <w:sz w:val="20"/>
+      </w:rPr>
+    </w:lvl>
+    <w:lvl w:ilvl="7" w:tentative="1">
+      <w:start w:val="1"/>
+      <w:numFmt w:val="bullet"/>
+      <w:lvlText w:val=""/>
+      <w:lvlJc w:val="left"/>
+      <w:pPr>
+        <w:tabs>
+          <w:tab w:val="num" w:pos="5760"/>
+        </w:tabs>
+        <w:ind w:left="5760" w:hanging="360"/>
+      </w:pPr>
+      <w:rPr>
+        <w:rFonts w:ascii="Wingdings" w:hAnsi="Wingdings" w:hint="default"/>
+        <w:sz w:val="20"/>
+      </w:rPr>
+    </w:lvl>
+    <w:lvl w:ilvl="8" w:tentative="1">
+      <w:start w:val="1"/>
+      <w:numFmt w:val="bullet"/>
+      <w:lvlText w:val=""/>
+      <w:lvlJc w:val="left"/>
+      <w:pPr>
+        <w:tabs>
+          <w:tab w:val="num" w:pos="6480"/>
+        </w:tabs>
+        <w:ind w:left="6480" w:hanging="360"/>
+      </w:pPr>
+      <w:rPr>
+        <w:rFonts w:ascii="Wingdings" w:hAnsi="Wingdings" w:hint="default"/>
+        <w:sz w:val="20"/>
+      </w:rPr>
+    </w:lvl>
+  </w:abstractNum>
+  <w:abstractNum w:abstractNumId="9" w15:restartNumberingAfterBreak="0">
+    <w:nsid w:val="29444F80"/>
+    <w:multiLevelType w:val="multilevel"/>
+    <w:tmpl w:val="3E5CC850"/>
+    <w:lvl w:ilvl="0">
+      <w:start w:val="1"/>
+      <w:numFmt w:val="bullet"/>
+      <w:lvlText w:val=""/>
+      <w:lvlJc w:val="left"/>
+      <w:pPr>
+        <w:tabs>
+          <w:tab w:val="num" w:pos="720"/>
+        </w:tabs>
+        <w:ind w:left="720" w:hanging="360"/>
+      </w:pPr>
+      <w:rPr>
+        <w:rFonts w:ascii="Symbol" w:hAnsi="Symbol" w:hint="default"/>
+        <w:sz w:val="20"/>
+      </w:rPr>
+    </w:lvl>
+    <w:lvl w:ilvl="1" w:tentative="1">
+      <w:start w:val="1"/>
+      <w:numFmt w:val="bullet"/>
+      <w:lvlText w:val="o"/>
+      <w:lvlJc w:val="left"/>
+      <w:pPr>
+        <w:tabs>
+          <w:tab w:val="num" w:pos="1440"/>
+        </w:tabs>
+        <w:ind w:left="1440" w:hanging="360"/>
+      </w:pPr>
+      <w:rPr>
+        <w:rFonts w:ascii="Courier New" w:hAnsi="Courier New" w:hint="default"/>
+        <w:sz w:val="20"/>
+      </w:rPr>
+    </w:lvl>
+    <w:lvl w:ilvl="2" w:tentative="1">
+      <w:start w:val="1"/>
+      <w:numFmt w:val="bullet"/>
+      <w:lvlText w:val=""/>
+      <w:lvlJc w:val="left"/>
+      <w:pPr>
+        <w:tabs>
+          <w:tab w:val="num" w:pos="2160"/>
+        </w:tabs>
+        <w:ind w:left="2160" w:hanging="360"/>
+      </w:pPr>
+      <w:rPr>
+        <w:rFonts w:ascii="Wingdings" w:hAnsi="Wingdings" w:hint="default"/>
+        <w:sz w:val="20"/>
+      </w:rPr>
+    </w:lvl>
+    <w:lvl w:ilvl="3" w:tentative="1">
+      <w:start w:val="1"/>
+      <w:numFmt w:val="bullet"/>
+      <w:lvlText w:val=""/>
+      <w:lvlJc w:val="left"/>
+      <w:pPr>
+        <w:tabs>
+          <w:tab w:val="num" w:pos="2880"/>
+        </w:tabs>
+        <w:ind w:left="2880" w:hanging="360"/>
+      </w:pPr>
+      <w:rPr>
+        <w:rFonts w:ascii="Wingdings" w:hAnsi="Wingdings" w:hint="default"/>
+        <w:sz w:val="20"/>
+      </w:rPr>
+    </w:lvl>
+    <w:lvl w:ilvl="4" w:tentative="1">
+      <w:start w:val="1"/>
+      <w:numFmt w:val="bullet"/>
+      <w:lvlText w:val=""/>
+      <w:lvlJc w:val="left"/>
+      <w:pPr>
+        <w:tabs>
+          <w:tab w:val="num" w:pos="3600"/>
+        </w:tabs>
+        <w:ind w:left="3600" w:hanging="360"/>
+      </w:pPr>
+      <w:rPr>
+        <w:rFonts w:ascii="Wingdings" w:hAnsi="Wingdings" w:hint="default"/>
+        <w:sz w:val="20"/>
+      </w:rPr>
+    </w:lvl>
+    <w:lvl w:ilvl="5" w:tentative="1">
+      <w:start w:val="1"/>
+      <w:numFmt w:val="bullet"/>
+      <w:lvlText w:val=""/>
+      <w:lvlJc w:val="left"/>
+      <w:pPr>
+        <w:tabs>
+          <w:tab w:val="num" w:pos="4320"/>
+        </w:tabs>
+        <w:ind w:left="4320" w:hanging="360"/>
+      </w:pPr>
+      <w:rPr>
+        <w:rFonts w:ascii="Wingdings" w:hAnsi="Wingdings" w:hint="default"/>
+        <w:sz w:val="20"/>
+      </w:rPr>
+    </w:lvl>
+    <w:lvl w:ilvl="6" w:tentative="1">
+      <w:start w:val="1"/>
+      <w:numFmt w:val="bullet"/>
+      <w:lvlText w:val=""/>
+      <w:lvlJc w:val="left"/>
+      <w:pPr>
+        <w:tabs>
+          <w:tab w:val="num" w:pos="5040"/>
+        </w:tabs>
+        <w:ind w:left="5040" w:hanging="360"/>
+      </w:pPr>
+      <w:rPr>
+        <w:rFonts w:ascii="Wingdings" w:hAnsi="Wingdings" w:hint="default"/>
+        <w:sz w:val="20"/>
+      </w:rPr>
+    </w:lvl>
+    <w:lvl w:ilvl="7" w:tentative="1">
+      <w:start w:val="1"/>
+      <w:numFmt w:val="bullet"/>
+      <w:lvlText w:val=""/>
+      <w:lvlJc w:val="left"/>
+      <w:pPr>
+        <w:tabs>
+          <w:tab w:val="num" w:pos="5760"/>
+        </w:tabs>
+        <w:ind w:left="5760" w:hanging="360"/>
+      </w:pPr>
+      <w:rPr>
+        <w:rFonts w:ascii="Wingdings" w:hAnsi="Wingdings" w:hint="default"/>
+        <w:sz w:val="20"/>
+      </w:rPr>
+    </w:lvl>
+    <w:lvl w:ilvl="8" w:tentative="1">
+      <w:start w:val="1"/>
+      <w:numFmt w:val="bullet"/>
+      <w:lvlText w:val=""/>
+      <w:lvlJc w:val="left"/>
+      <w:pPr>
+        <w:tabs>
+          <w:tab w:val="num" w:pos="6480"/>
+        </w:tabs>
+        <w:ind w:left="6480" w:hanging="360"/>
+      </w:pPr>
+      <w:rPr>
+        <w:rFonts w:ascii="Wingdings" w:hAnsi="Wingdings" w:hint="default"/>
+        <w:sz w:val="20"/>
+      </w:rPr>
+    </w:lvl>
+  </w:abstractNum>
+  <w:abstractNum w:abstractNumId="10" w15:restartNumberingAfterBreak="0">
     <w:nsid w:val="2C556C3B"/>
     <w:multiLevelType w:val="multilevel"/>
     <w:tmpl w:val="B82E3768"/>
@@ -3253,7 +5656,7 @@
       </w:rPr>
     </w:lvl>
   </w:abstractNum>
-  <w:abstractNum w:abstractNumId="7" w15:restartNumberingAfterBreak="0">
+  <w:abstractNum w:abstractNumId="11" w15:restartNumberingAfterBreak="0">
     <w:nsid w:val="330748A2"/>
     <w:multiLevelType w:val="multilevel"/>
     <w:tmpl w:val="843C6904"/>
@@ -3402,7 +5805,156 @@
       </w:rPr>
     </w:lvl>
   </w:abstractNum>
-  <w:abstractNum w:abstractNumId="8" w15:restartNumberingAfterBreak="0">
+  <w:abstractNum w:abstractNumId="12" w15:restartNumberingAfterBreak="0">
+    <w:nsid w:val="3B921FD4"/>
+    <w:multiLevelType w:val="multilevel"/>
+    <w:tmpl w:val="A1B07DB4"/>
+    <w:lvl w:ilvl="0">
+      <w:start w:val="1"/>
+      <w:numFmt w:val="bullet"/>
+      <w:lvlText w:val=""/>
+      <w:lvlJc w:val="left"/>
+      <w:pPr>
+        <w:tabs>
+          <w:tab w:val="num" w:pos="720"/>
+        </w:tabs>
+        <w:ind w:left="720" w:hanging="360"/>
+      </w:pPr>
+      <w:rPr>
+        <w:rFonts w:ascii="Symbol" w:hAnsi="Symbol" w:hint="default"/>
+        <w:sz w:val="20"/>
+      </w:rPr>
+    </w:lvl>
+    <w:lvl w:ilvl="1" w:tentative="1">
+      <w:start w:val="1"/>
+      <w:numFmt w:val="bullet"/>
+      <w:lvlText w:val="o"/>
+      <w:lvlJc w:val="left"/>
+      <w:pPr>
+        <w:tabs>
+          <w:tab w:val="num" w:pos="1440"/>
+        </w:tabs>
+        <w:ind w:left="1440" w:hanging="360"/>
+      </w:pPr>
+      <w:rPr>
+        <w:rFonts w:ascii="Courier New" w:hAnsi="Courier New" w:hint="default"/>
+        <w:sz w:val="20"/>
+      </w:rPr>
+    </w:lvl>
+    <w:lvl w:ilvl="2" w:tentative="1">
+      <w:start w:val="1"/>
+      <w:numFmt w:val="bullet"/>
+      <w:lvlText w:val=""/>
+      <w:lvlJc w:val="left"/>
+      <w:pPr>
+        <w:tabs>
+          <w:tab w:val="num" w:pos="2160"/>
+        </w:tabs>
+        <w:ind w:left="2160" w:hanging="360"/>
+      </w:pPr>
+      <w:rPr>
+        <w:rFonts w:ascii="Wingdings" w:hAnsi="Wingdings" w:hint="default"/>
+        <w:sz w:val="20"/>
+      </w:rPr>
+    </w:lvl>
+    <w:lvl w:ilvl="3" w:tentative="1">
+      <w:start w:val="1"/>
+      <w:numFmt w:val="bullet"/>
+      <w:lvlText w:val=""/>
+      <w:lvlJc w:val="left"/>
+      <w:pPr>
+        <w:tabs>
+          <w:tab w:val="num" w:pos="2880"/>
+        </w:tabs>
+        <w:ind w:left="2880" w:hanging="360"/>
+      </w:pPr>
+      <w:rPr>
+        <w:rFonts w:ascii="Wingdings" w:hAnsi="Wingdings" w:hint="default"/>
+        <w:sz w:val="20"/>
+      </w:rPr>
+    </w:lvl>
+    <w:lvl w:ilvl="4" w:tentative="1">
+      <w:start w:val="1"/>
+      <w:numFmt w:val="bullet"/>
+      <w:lvlText w:val=""/>
+      <w:lvlJc w:val="left"/>
+      <w:pPr>
+        <w:tabs>
+          <w:tab w:val="num" w:pos="3600"/>
+        </w:tabs>
+        <w:ind w:left="3600" w:hanging="360"/>
+      </w:pPr>
+      <w:rPr>
+        <w:rFonts w:ascii="Wingdings" w:hAnsi="Wingdings" w:hint="default"/>
+        <w:sz w:val="20"/>
+      </w:rPr>
+    </w:lvl>
+    <w:lvl w:ilvl="5" w:tentative="1">
+      <w:start w:val="1"/>
+      <w:numFmt w:val="bullet"/>
+      <w:lvlText w:val=""/>
+      <w:lvlJc w:val="left"/>
+      <w:pPr>
+        <w:tabs>
+          <w:tab w:val="num" w:pos="4320"/>
+        </w:tabs>
+        <w:ind w:left="4320" w:hanging="360"/>
+      </w:pPr>
+      <w:rPr>
+        <w:rFonts w:ascii="Wingdings" w:hAnsi="Wingdings" w:hint="default"/>
+        <w:sz w:val="20"/>
+      </w:rPr>
+    </w:lvl>
+    <w:lvl w:ilvl="6" w:tentative="1">
+      <w:start w:val="1"/>
+      <w:numFmt w:val="bullet"/>
+      <w:lvlText w:val=""/>
+      <w:lvlJc w:val="left"/>
+      <w:pPr>
+        <w:tabs>
+          <w:tab w:val="num" w:pos="5040"/>
+        </w:tabs>
+        <w:ind w:left="5040" w:hanging="360"/>
+      </w:pPr>
+      <w:rPr>
+        <w:rFonts w:ascii="Wingdings" w:hAnsi="Wingdings" w:hint="default"/>
+        <w:sz w:val="20"/>
+      </w:rPr>
+    </w:lvl>
+    <w:lvl w:ilvl="7" w:tentative="1">
+      <w:start w:val="1"/>
+      <w:numFmt w:val="bullet"/>
+      <w:lvlText w:val=""/>
+      <w:lvlJc w:val="left"/>
+      <w:pPr>
+        <w:tabs>
+          <w:tab w:val="num" w:pos="5760"/>
+        </w:tabs>
+        <w:ind w:left="5760" w:hanging="360"/>
+      </w:pPr>
+      <w:rPr>
+        <w:rFonts w:ascii="Wingdings" w:hAnsi="Wingdings" w:hint="default"/>
+        <w:sz w:val="20"/>
+      </w:rPr>
+    </w:lvl>
+    <w:lvl w:ilvl="8" w:tentative="1">
+      <w:start w:val="1"/>
+      <w:numFmt w:val="bullet"/>
+      <w:lvlText w:val=""/>
+      <w:lvlJc w:val="left"/>
+      <w:pPr>
+        <w:tabs>
+          <w:tab w:val="num" w:pos="6480"/>
+        </w:tabs>
+        <w:ind w:left="6480" w:hanging="360"/>
+      </w:pPr>
+      <w:rPr>
+        <w:rFonts w:ascii="Wingdings" w:hAnsi="Wingdings" w:hint="default"/>
+        <w:sz w:val="20"/>
+      </w:rPr>
+    </w:lvl>
+  </w:abstractNum>
+  <w:abstractNum w:abstractNumId="13" w15:restartNumberingAfterBreak="0">
     <w:nsid w:val="49BA389C"/>
     <w:multiLevelType w:val="multilevel"/>
     <w:tmpl w:val="F52ADDF0"/>
@@ -3551,7 +6103,7 @@
       </w:rPr>
     </w:lvl>
   </w:abstractNum>
-  <w:abstractNum w:abstractNumId="9" w15:restartNumberingAfterBreak="0">
+  <w:abstractNum w:abstractNumId="14" w15:restartNumberingAfterBreak="0">
     <w:nsid w:val="4AB25913"/>
     <w:multiLevelType w:val="multilevel"/>
     <w:tmpl w:val="E57C4A0C"/>
@@ -3700,7 +6252,7 @@
       </w:rPr>
     </w:lvl>
   </w:abstractNum>
-  <w:abstractNum w:abstractNumId="10" w15:restartNumberingAfterBreak="0">
+  <w:abstractNum w:abstractNumId="15" w15:restartNumberingAfterBreak="0">
     <w:nsid w:val="4B7A426A"/>
     <w:multiLevelType w:val="multilevel"/>
     <w:tmpl w:val="5C96778C"/>
@@ -3849,7 +6401,305 @@
       </w:rPr>
     </w:lvl>
   </w:abstractNum>
-  <w:abstractNum w:abstractNumId="11" w15:restartNumberingAfterBreak="0">
+  <w:abstractNum w:abstractNumId="16" w15:restartNumberingAfterBreak="0">
+    <w:nsid w:val="4DF90B6E"/>
+    <w:multiLevelType w:val="multilevel"/>
+    <w:tmpl w:val="5FC0DF44"/>
+    <w:lvl w:ilvl="0">
+      <w:start w:val="1"/>
+      <w:numFmt w:val="bullet"/>
+      <w:lvlText w:val=""/>
+      <w:lvlJc w:val="left"/>
+      <w:pPr>
+        <w:tabs>
+          <w:tab w:val="num" w:pos="720"/>
+        </w:tabs>
+        <w:ind w:left="720" w:hanging="360"/>
+      </w:pPr>
+      <w:rPr>
+        <w:rFonts w:ascii="Symbol" w:hAnsi="Symbol" w:hint="default"/>
+        <w:sz w:val="20"/>
+      </w:rPr>
+    </w:lvl>
+    <w:lvl w:ilvl="1" w:tentative="1">
+      <w:start w:val="1"/>
+      <w:numFmt w:val="bullet"/>
+      <w:lvlText w:val="o"/>
+      <w:lvlJc w:val="left"/>
+      <w:pPr>
+        <w:tabs>
+          <w:tab w:val="num" w:pos="1440"/>
+        </w:tabs>
+        <w:ind w:left="1440" w:hanging="360"/>
+      </w:pPr>
+      <w:rPr>
+        <w:rFonts w:ascii="Courier New" w:hAnsi="Courier New" w:hint="default"/>
+        <w:sz w:val="20"/>
+      </w:rPr>
+    </w:lvl>
+    <w:lvl w:ilvl="2" w:tentative="1">
+      <w:start w:val="1"/>
+      <w:numFmt w:val="bullet"/>
+      <w:lvlText w:val=""/>
+      <w:lvlJc w:val="left"/>
+      <w:pPr>
+        <w:tabs>
+          <w:tab w:val="num" w:pos="2160"/>
+        </w:tabs>
+        <w:ind w:left="2160" w:hanging="360"/>
+      </w:pPr>
+      <w:rPr>
+        <w:rFonts w:ascii="Wingdings" w:hAnsi="Wingdings" w:hint="default"/>
+        <w:sz w:val="20"/>
+      </w:rPr>
+    </w:lvl>
+    <w:lvl w:ilvl="3" w:tentative="1">
+      <w:start w:val="1"/>
+      <w:numFmt w:val="bullet"/>
+      <w:lvlText w:val=""/>
+      <w:lvlJc w:val="left"/>
+      <w:pPr>
+        <w:tabs>
+          <w:tab w:val="num" w:pos="2880"/>
+        </w:tabs>
+        <w:ind w:left="2880" w:hanging="360"/>
+      </w:pPr>
+      <w:rPr>
+        <w:rFonts w:ascii="Wingdings" w:hAnsi="Wingdings" w:hint="default"/>
+        <w:sz w:val="20"/>
+      </w:rPr>
+    </w:lvl>
+    <w:lvl w:ilvl="4" w:tentative="1">
+      <w:start w:val="1"/>
+      <w:numFmt w:val="bullet"/>
+      <w:lvlText w:val=""/>
+      <w:lvlJc w:val="left"/>
+      <w:pPr>
+        <w:tabs>
+          <w:tab w:val="num" w:pos="3600"/>
+        </w:tabs>
+        <w:ind w:left="3600" w:hanging="360"/>
+      </w:pPr>
+      <w:rPr>
+        <w:rFonts w:ascii="Wingdings" w:hAnsi="Wingdings" w:hint="default"/>
+        <w:sz w:val="20"/>
+      </w:rPr>
+    </w:lvl>
+    <w:lvl w:ilvl="5" w:tentative="1">
+      <w:start w:val="1"/>
+      <w:numFmt w:val="bullet"/>
+      <w:lvlText w:val=""/>
+      <w:lvlJc w:val="left"/>
+      <w:pPr>
+        <w:tabs>
+          <w:tab w:val="num" w:pos="4320"/>
+        </w:tabs>
+        <w:ind w:left="4320" w:hanging="360"/>
+      </w:pPr>
+      <w:rPr>
+        <w:rFonts w:ascii="Wingdings" w:hAnsi="Wingdings" w:hint="default"/>
+        <w:sz w:val="20"/>
+      </w:rPr>
+    </w:lvl>
+    <w:lvl w:ilvl="6" w:tentative="1">
+      <w:start w:val="1"/>
+      <w:numFmt w:val="bullet"/>
+      <w:lvlText w:val=""/>
+      <w:lvlJc w:val="left"/>
+      <w:pPr>
+        <w:tabs>
+          <w:tab w:val="num" w:pos="5040"/>
+        </w:tabs>
+        <w:ind w:left="5040" w:hanging="360"/>
+      </w:pPr>
+      <w:rPr>
+        <w:rFonts w:ascii="Wingdings" w:hAnsi="Wingdings" w:hint="default"/>
+        <w:sz w:val="20"/>
+      </w:rPr>
+    </w:lvl>
+    <w:lvl w:ilvl="7" w:tentative="1">
+      <w:start w:val="1"/>
+      <w:numFmt w:val="bullet"/>
+      <w:lvlText w:val=""/>
+      <w:lvlJc w:val="left"/>
+      <w:pPr>
+        <w:tabs>
+          <w:tab w:val="num" w:pos="5760"/>
+        </w:tabs>
+        <w:ind w:left="5760" w:hanging="360"/>
+      </w:pPr>
+      <w:rPr>
+        <w:rFonts w:ascii="Wingdings" w:hAnsi="Wingdings" w:hint="default"/>
+        <w:sz w:val="20"/>
+      </w:rPr>
+    </w:lvl>
+    <w:lvl w:ilvl="8" w:tentative="1">
+      <w:start w:val="1"/>
+      <w:numFmt w:val="bullet"/>
+      <w:lvlText w:val=""/>
+      <w:lvlJc w:val="left"/>
+      <w:pPr>
+        <w:tabs>
+          <w:tab w:val="num" w:pos="6480"/>
+        </w:tabs>
+        <w:ind w:left="6480" w:hanging="360"/>
+      </w:pPr>
+      <w:rPr>
+        <w:rFonts w:ascii="Wingdings" w:hAnsi="Wingdings" w:hint="default"/>
+        <w:sz w:val="20"/>
+      </w:rPr>
+    </w:lvl>
+  </w:abstractNum>
+  <w:abstractNum w:abstractNumId="17" w15:restartNumberingAfterBreak="0">
+    <w:nsid w:val="4E9E4FA6"/>
+    <w:multiLevelType w:val="multilevel"/>
+    <w:tmpl w:val="9120F396"/>
+    <w:lvl w:ilvl="0">
+      <w:start w:val="1"/>
+      <w:numFmt w:val="bullet"/>
+      <w:lvlText w:val=""/>
+      <w:lvlJc w:val="left"/>
+      <w:pPr>
+        <w:tabs>
+          <w:tab w:val="num" w:pos="720"/>
+        </w:tabs>
+        <w:ind w:left="720" w:hanging="360"/>
+      </w:pPr>
+      <w:rPr>
+        <w:rFonts w:ascii="Symbol" w:hAnsi="Symbol" w:hint="default"/>
+        <w:sz w:val="20"/>
+      </w:rPr>
+    </w:lvl>
+    <w:lvl w:ilvl="1" w:tentative="1">
+      <w:start w:val="1"/>
+      <w:numFmt w:val="bullet"/>
+      <w:lvlText w:val="o"/>
+      <w:lvlJc w:val="left"/>
+      <w:pPr>
+        <w:tabs>
+          <w:tab w:val="num" w:pos="1440"/>
+        </w:tabs>
+        <w:ind w:left="1440" w:hanging="360"/>
+      </w:pPr>
+      <w:rPr>
+        <w:rFonts w:ascii="Courier New" w:hAnsi="Courier New" w:hint="default"/>
+        <w:sz w:val="20"/>
+      </w:rPr>
+    </w:lvl>
+    <w:lvl w:ilvl="2" w:tentative="1">
+      <w:start w:val="1"/>
+      <w:numFmt w:val="bullet"/>
+      <w:lvlText w:val=""/>
+      <w:lvlJc w:val="left"/>
+      <w:pPr>
+        <w:tabs>
+          <w:tab w:val="num" w:pos="2160"/>
+        </w:tabs>
+        <w:ind w:left="2160" w:hanging="360"/>
+      </w:pPr>
+      <w:rPr>
+        <w:rFonts w:ascii="Wingdings" w:hAnsi="Wingdings" w:hint="default"/>
+        <w:sz w:val="20"/>
+      </w:rPr>
+    </w:lvl>
+    <w:lvl w:ilvl="3" w:tentative="1">
+      <w:start w:val="1"/>
+      <w:numFmt w:val="bullet"/>
+      <w:lvlText w:val=""/>
+      <w:lvlJc w:val="left"/>
+      <w:pPr>
+        <w:tabs>
+          <w:tab w:val="num" w:pos="2880"/>
+        </w:tabs>
+        <w:ind w:left="2880" w:hanging="360"/>
+      </w:pPr>
+      <w:rPr>
+        <w:rFonts w:ascii="Wingdings" w:hAnsi="Wingdings" w:hint="default"/>
+        <w:sz w:val="20"/>
+      </w:rPr>
+    </w:lvl>
+    <w:lvl w:ilvl="4" w:tentative="1">
+      <w:start w:val="1"/>
+      <w:numFmt w:val="bullet"/>
+      <w:lvlText w:val=""/>
+      <w:lvlJc w:val="left"/>
+      <w:pPr>
+        <w:tabs>
+          <w:tab w:val="num" w:pos="3600"/>
+        </w:tabs>
+        <w:ind w:left="3600" w:hanging="360"/>
+      </w:pPr>
+      <w:rPr>
+        <w:rFonts w:ascii="Wingdings" w:hAnsi="Wingdings" w:hint="default"/>
+        <w:sz w:val="20"/>
+      </w:rPr>
+    </w:lvl>
+    <w:lvl w:ilvl="5" w:tentative="1">
+      <w:start w:val="1"/>
+      <w:numFmt w:val="bullet"/>
+      <w:lvlText w:val=""/>
+      <w:lvlJc w:val="left"/>
+      <w:pPr>
+        <w:tabs>
+          <w:tab w:val="num" w:pos="4320"/>
+        </w:tabs>
+        <w:ind w:left="4320" w:hanging="360"/>
+      </w:pPr>
+      <w:rPr>
+        <w:rFonts w:ascii="Wingdings" w:hAnsi="Wingdings" w:hint="default"/>
+        <w:sz w:val="20"/>
+      </w:rPr>
+    </w:lvl>
+    <w:lvl w:ilvl="6" w:tentative="1">
+      <w:start w:val="1"/>
+      <w:numFmt w:val="bullet"/>
+      <w:lvlText w:val=""/>
+      <w:lvlJc w:val="left"/>
+      <w:pPr>
+        <w:tabs>
+          <w:tab w:val="num" w:pos="5040"/>
+        </w:tabs>
+        <w:ind w:left="5040" w:hanging="360"/>
+      </w:pPr>
+      <w:rPr>
+        <w:rFonts w:ascii="Wingdings" w:hAnsi="Wingdings" w:hint="default"/>
+        <w:sz w:val="20"/>
+      </w:rPr>
+    </w:lvl>
+    <w:lvl w:ilvl="7" w:tentative="1">
+      <w:start w:val="1"/>
+      <w:numFmt w:val="bullet"/>
+      <w:lvlText w:val=""/>
+      <w:lvlJc w:val="left"/>
+      <w:pPr>
+        <w:tabs>
+          <w:tab w:val="num" w:pos="5760"/>
+        </w:tabs>
+        <w:ind w:left="5760" w:hanging="360"/>
+      </w:pPr>
+      <w:rPr>
+        <w:rFonts w:ascii="Wingdings" w:hAnsi="Wingdings" w:hint="default"/>
+        <w:sz w:val="20"/>
+      </w:rPr>
+    </w:lvl>
+    <w:lvl w:ilvl="8" w:tentative="1">
+      <w:start w:val="1"/>
+      <w:numFmt w:val="bullet"/>
+      <w:lvlText w:val=""/>
+      <w:lvlJc w:val="left"/>
+      <w:pPr>
+        <w:tabs>
+          <w:tab w:val="num" w:pos="6480"/>
+        </w:tabs>
+        <w:ind w:left="6480" w:hanging="360"/>
+      </w:pPr>
+      <w:rPr>
+        <w:rFonts w:ascii="Wingdings" w:hAnsi="Wingdings" w:hint="default"/>
+        <w:sz w:val="20"/>
+      </w:rPr>
+    </w:lvl>
+  </w:abstractNum>
+  <w:abstractNum w:abstractNumId="18" w15:restartNumberingAfterBreak="0">
     <w:nsid w:val="4EE43C04"/>
     <w:multiLevelType w:val="multilevel"/>
     <w:tmpl w:val="5210A170"/>
@@ -3998,7 +6848,7 @@
       </w:rPr>
     </w:lvl>
   </w:abstractNum>
-  <w:abstractNum w:abstractNumId="12" w15:restartNumberingAfterBreak="0">
+  <w:abstractNum w:abstractNumId="19" w15:restartNumberingAfterBreak="0">
     <w:nsid w:val="52373DE5"/>
     <w:multiLevelType w:val="multilevel"/>
     <w:tmpl w:val="84D2050A"/>
@@ -4147,7 +6997,156 @@
       </w:rPr>
     </w:lvl>
   </w:abstractNum>
-  <w:abstractNum w:abstractNumId="13" w15:restartNumberingAfterBreak="0">
+  <w:abstractNum w:abstractNumId="20" w15:restartNumberingAfterBreak="0">
+    <w:nsid w:val="528920A4"/>
+    <w:multiLevelType w:val="multilevel"/>
+    <w:tmpl w:val="C284CC1E"/>
+    <w:lvl w:ilvl="0">
+      <w:start w:val="1"/>
+      <w:numFmt w:val="bullet"/>
+      <w:lvlText w:val=""/>
+      <w:lvlJc w:val="left"/>
+      <w:pPr>
+        <w:tabs>
+          <w:tab w:val="num" w:pos="720"/>
+        </w:tabs>
+        <w:ind w:left="720" w:hanging="360"/>
+      </w:pPr>
+      <w:rPr>
+        <w:rFonts w:ascii="Symbol" w:hAnsi="Symbol" w:hint="default"/>
+        <w:sz w:val="20"/>
+      </w:rPr>
+    </w:lvl>
+    <w:lvl w:ilvl="1" w:tentative="1">
+      <w:start w:val="1"/>
+      <w:numFmt w:val="bullet"/>
+      <w:lvlText w:val="o"/>
+      <w:lvlJc w:val="left"/>
+      <w:pPr>
+        <w:tabs>
+          <w:tab w:val="num" w:pos="1440"/>
+        </w:tabs>
+        <w:ind w:left="1440" w:hanging="360"/>
+      </w:pPr>
+      <w:rPr>
+        <w:rFonts w:ascii="Courier New" w:hAnsi="Courier New" w:hint="default"/>
+        <w:sz w:val="20"/>
+      </w:rPr>
+    </w:lvl>
+    <w:lvl w:ilvl="2" w:tentative="1">
+      <w:start w:val="1"/>
+      <w:numFmt w:val="bullet"/>
+      <w:lvlText w:val=""/>
+      <w:lvlJc w:val="left"/>
+      <w:pPr>
+        <w:tabs>
+          <w:tab w:val="num" w:pos="2160"/>
+        </w:tabs>
+        <w:ind w:left="2160" w:hanging="360"/>
+      </w:pPr>
+      <w:rPr>
+        <w:rFonts w:ascii="Wingdings" w:hAnsi="Wingdings" w:hint="default"/>
+        <w:sz w:val="20"/>
+      </w:rPr>
+    </w:lvl>
+    <w:lvl w:ilvl="3" w:tentative="1">
+      <w:start w:val="1"/>
+      <w:numFmt w:val="bullet"/>
+      <w:lvlText w:val=""/>
+      <w:lvlJc w:val="left"/>
+      <w:pPr>
+        <w:tabs>
+          <w:tab w:val="num" w:pos="2880"/>
+        </w:tabs>
+        <w:ind w:left="2880" w:hanging="360"/>
+      </w:pPr>
+      <w:rPr>
+        <w:rFonts w:ascii="Wingdings" w:hAnsi="Wingdings" w:hint="default"/>
+        <w:sz w:val="20"/>
+      </w:rPr>
+    </w:lvl>
+    <w:lvl w:ilvl="4" w:tentative="1">
+      <w:start w:val="1"/>
+      <w:numFmt w:val="bullet"/>
+      <w:lvlText w:val=""/>
+      <w:lvlJc w:val="left"/>
+      <w:pPr>
+        <w:tabs>
+          <w:tab w:val="num" w:pos="3600"/>
+        </w:tabs>
+        <w:ind w:left="3600" w:hanging="360"/>
+      </w:pPr>
+      <w:rPr>
+        <w:rFonts w:ascii="Wingdings" w:hAnsi="Wingdings" w:hint="default"/>
+        <w:sz w:val="20"/>
+      </w:rPr>
+    </w:lvl>
+    <w:lvl w:ilvl="5" w:tentative="1">
+      <w:start w:val="1"/>
+      <w:numFmt w:val="bullet"/>
+      <w:lvlText w:val=""/>
+      <w:lvlJc w:val="left"/>
+      <w:pPr>
+        <w:tabs>
+          <w:tab w:val="num" w:pos="4320"/>
+        </w:tabs>
+        <w:ind w:left="4320" w:hanging="360"/>
+      </w:pPr>
+      <w:rPr>
+        <w:rFonts w:ascii="Wingdings" w:hAnsi="Wingdings" w:hint="default"/>
+        <w:sz w:val="20"/>
+      </w:rPr>
+    </w:lvl>
+    <w:lvl w:ilvl="6" w:tentative="1">
+      <w:start w:val="1"/>
+      <w:numFmt w:val="bullet"/>
+      <w:lvlText w:val=""/>
+      <w:lvlJc w:val="left"/>
+      <w:pPr>
+        <w:tabs>
+          <w:tab w:val="num" w:pos="5040"/>
+        </w:tabs>
+        <w:ind w:left="5040" w:hanging="360"/>
+      </w:pPr>
+      <w:rPr>
+        <w:rFonts w:ascii="Wingdings" w:hAnsi="Wingdings" w:hint="default"/>
+        <w:sz w:val="20"/>
+      </w:rPr>
+    </w:lvl>
+    <w:lvl w:ilvl="7" w:tentative="1">
+      <w:start w:val="1"/>
+      <w:numFmt w:val="bullet"/>
+      <w:lvlText w:val=""/>
+      <w:lvlJc w:val="left"/>
+      <w:pPr>
+        <w:tabs>
+          <w:tab w:val="num" w:pos="5760"/>
+        </w:tabs>
+        <w:ind w:left="5760" w:hanging="360"/>
+      </w:pPr>
+      <w:rPr>
+        <w:rFonts w:ascii="Wingdings" w:hAnsi="Wingdings" w:hint="default"/>
+        <w:sz w:val="20"/>
+      </w:rPr>
+    </w:lvl>
+    <w:lvl w:ilvl="8" w:tentative="1">
+      <w:start w:val="1"/>
+      <w:numFmt w:val="bullet"/>
+      <w:lvlText w:val=""/>
+      <w:lvlJc w:val="left"/>
+      <w:pPr>
+        <w:tabs>
+          <w:tab w:val="num" w:pos="6480"/>
+        </w:tabs>
+        <w:ind w:left="6480" w:hanging="360"/>
+      </w:pPr>
+      <w:rPr>
+        <w:rFonts w:ascii="Wingdings" w:hAnsi="Wingdings" w:hint="default"/>
+        <w:sz w:val="20"/>
+      </w:rPr>
+    </w:lvl>
+  </w:abstractNum>
+  <w:abstractNum w:abstractNumId="21" w15:restartNumberingAfterBreak="0">
     <w:nsid w:val="55CC3D5D"/>
     <w:multiLevelType w:val="multilevel"/>
     <w:tmpl w:val="CF023166"/>
@@ -4296,7 +7295,305 @@
       </w:rPr>
     </w:lvl>
   </w:abstractNum>
-  <w:abstractNum w:abstractNumId="14" w15:restartNumberingAfterBreak="0">
+  <w:abstractNum w:abstractNumId="22" w15:restartNumberingAfterBreak="0">
+    <w:nsid w:val="563B60FC"/>
+    <w:multiLevelType w:val="multilevel"/>
+    <w:tmpl w:val="B8EA8D50"/>
+    <w:lvl w:ilvl="0">
+      <w:start w:val="1"/>
+      <w:numFmt w:val="bullet"/>
+      <w:lvlText w:val=""/>
+      <w:lvlJc w:val="left"/>
+      <w:pPr>
+        <w:tabs>
+          <w:tab w:val="num" w:pos="720"/>
+        </w:tabs>
+        <w:ind w:left="720" w:hanging="360"/>
+      </w:pPr>
+      <w:rPr>
+        <w:rFonts w:ascii="Symbol" w:hAnsi="Symbol" w:hint="default"/>
+        <w:sz w:val="20"/>
+      </w:rPr>
+    </w:lvl>
+    <w:lvl w:ilvl="1" w:tentative="1">
+      <w:start w:val="1"/>
+      <w:numFmt w:val="bullet"/>
+      <w:lvlText w:val="o"/>
+      <w:lvlJc w:val="left"/>
+      <w:pPr>
+        <w:tabs>
+          <w:tab w:val="num" w:pos="1440"/>
+        </w:tabs>
+        <w:ind w:left="1440" w:hanging="360"/>
+      </w:pPr>
+      <w:rPr>
+        <w:rFonts w:ascii="Courier New" w:hAnsi="Courier New" w:hint="default"/>
+        <w:sz w:val="20"/>
+      </w:rPr>
+    </w:lvl>
+    <w:lvl w:ilvl="2" w:tentative="1">
+      <w:start w:val="1"/>
+      <w:numFmt w:val="bullet"/>
+      <w:lvlText w:val=""/>
+      <w:lvlJc w:val="left"/>
+      <w:pPr>
+        <w:tabs>
+          <w:tab w:val="num" w:pos="2160"/>
+        </w:tabs>
+        <w:ind w:left="2160" w:hanging="360"/>
+      </w:pPr>
+      <w:rPr>
+        <w:rFonts w:ascii="Wingdings" w:hAnsi="Wingdings" w:hint="default"/>
+        <w:sz w:val="20"/>
+      </w:rPr>
+    </w:lvl>
+    <w:lvl w:ilvl="3" w:tentative="1">
+      <w:start w:val="1"/>
+      <w:numFmt w:val="bullet"/>
+      <w:lvlText w:val=""/>
+      <w:lvlJc w:val="left"/>
+      <w:pPr>
+        <w:tabs>
+          <w:tab w:val="num" w:pos="2880"/>
+        </w:tabs>
+        <w:ind w:left="2880" w:hanging="360"/>
+      </w:pPr>
+      <w:rPr>
+        <w:rFonts w:ascii="Wingdings" w:hAnsi="Wingdings" w:hint="default"/>
+        <w:sz w:val="20"/>
+      </w:rPr>
+    </w:lvl>
+    <w:lvl w:ilvl="4" w:tentative="1">
+      <w:start w:val="1"/>
+      <w:numFmt w:val="bullet"/>
+      <w:lvlText w:val=""/>
+      <w:lvlJc w:val="left"/>
+      <w:pPr>
+        <w:tabs>
+          <w:tab w:val="num" w:pos="3600"/>
+        </w:tabs>
+        <w:ind w:left="3600" w:hanging="360"/>
+      </w:pPr>
+      <w:rPr>
+        <w:rFonts w:ascii="Wingdings" w:hAnsi="Wingdings" w:hint="default"/>
+        <w:sz w:val="20"/>
+      </w:rPr>
+    </w:lvl>
+    <w:lvl w:ilvl="5" w:tentative="1">
+      <w:start w:val="1"/>
+      <w:numFmt w:val="bullet"/>
+      <w:lvlText w:val=""/>
+      <w:lvlJc w:val="left"/>
+      <w:pPr>
+        <w:tabs>
+          <w:tab w:val="num" w:pos="4320"/>
+        </w:tabs>
+        <w:ind w:left="4320" w:hanging="360"/>
+      </w:pPr>
+      <w:rPr>
+        <w:rFonts w:ascii="Wingdings" w:hAnsi="Wingdings" w:hint="default"/>
+        <w:sz w:val="20"/>
+      </w:rPr>
+    </w:lvl>
+    <w:lvl w:ilvl="6" w:tentative="1">
+      <w:start w:val="1"/>
+      <w:numFmt w:val="bullet"/>
+      <w:lvlText w:val=""/>
+      <w:lvlJc w:val="left"/>
+      <w:pPr>
+        <w:tabs>
+          <w:tab w:val="num" w:pos="5040"/>
+        </w:tabs>
+        <w:ind w:left="5040" w:hanging="360"/>
+      </w:pPr>
+      <w:rPr>
+        <w:rFonts w:ascii="Wingdings" w:hAnsi="Wingdings" w:hint="default"/>
+        <w:sz w:val="20"/>
+      </w:rPr>
+    </w:lvl>
+    <w:lvl w:ilvl="7" w:tentative="1">
+      <w:start w:val="1"/>
+      <w:numFmt w:val="bullet"/>
+      <w:lvlText w:val=""/>
+      <w:lvlJc w:val="left"/>
+      <w:pPr>
+        <w:tabs>
+          <w:tab w:val="num" w:pos="5760"/>
+        </w:tabs>
+        <w:ind w:left="5760" w:hanging="360"/>
+      </w:pPr>
+      <w:rPr>
+        <w:rFonts w:ascii="Wingdings" w:hAnsi="Wingdings" w:hint="default"/>
+        <w:sz w:val="20"/>
+      </w:rPr>
+    </w:lvl>
+    <w:lvl w:ilvl="8" w:tentative="1">
+      <w:start w:val="1"/>
+      <w:numFmt w:val="bullet"/>
+      <w:lvlText w:val=""/>
+      <w:lvlJc w:val="left"/>
+      <w:pPr>
+        <w:tabs>
+          <w:tab w:val="num" w:pos="6480"/>
+        </w:tabs>
+        <w:ind w:left="6480" w:hanging="360"/>
+      </w:pPr>
+      <w:rPr>
+        <w:rFonts w:ascii="Wingdings" w:hAnsi="Wingdings" w:hint="default"/>
+        <w:sz w:val="20"/>
+      </w:rPr>
+    </w:lvl>
+  </w:abstractNum>
+  <w:abstractNum w:abstractNumId="23" w15:restartNumberingAfterBreak="0">
+    <w:nsid w:val="5DFA0A84"/>
+    <w:multiLevelType w:val="multilevel"/>
+    <w:tmpl w:val="4A5E7724"/>
+    <w:lvl w:ilvl="0">
+      <w:start w:val="1"/>
+      <w:numFmt w:val="bullet"/>
+      <w:lvlText w:val=""/>
+      <w:lvlJc w:val="left"/>
+      <w:pPr>
+        <w:tabs>
+          <w:tab w:val="num" w:pos="720"/>
+        </w:tabs>
+        <w:ind w:left="720" w:hanging="360"/>
+      </w:pPr>
+      <w:rPr>
+        <w:rFonts w:ascii="Symbol" w:hAnsi="Symbol" w:hint="default"/>
+        <w:sz w:val="20"/>
+      </w:rPr>
+    </w:lvl>
+    <w:lvl w:ilvl="1" w:tentative="1">
+      <w:start w:val="1"/>
+      <w:numFmt w:val="bullet"/>
+      <w:lvlText w:val="o"/>
+      <w:lvlJc w:val="left"/>
+      <w:pPr>
+        <w:tabs>
+          <w:tab w:val="num" w:pos="1440"/>
+        </w:tabs>
+        <w:ind w:left="1440" w:hanging="360"/>
+      </w:pPr>
+      <w:rPr>
+        <w:rFonts w:ascii="Courier New" w:hAnsi="Courier New" w:hint="default"/>
+        <w:sz w:val="20"/>
+      </w:rPr>
+    </w:lvl>
+    <w:lvl w:ilvl="2" w:tentative="1">
+      <w:start w:val="1"/>
+      <w:numFmt w:val="bullet"/>
+      <w:lvlText w:val=""/>
+      <w:lvlJc w:val="left"/>
+      <w:pPr>
+        <w:tabs>
+          <w:tab w:val="num" w:pos="2160"/>
+        </w:tabs>
+        <w:ind w:left="2160" w:hanging="360"/>
+      </w:pPr>
+      <w:rPr>
+        <w:rFonts w:ascii="Wingdings" w:hAnsi="Wingdings" w:hint="default"/>
+        <w:sz w:val="20"/>
+      </w:rPr>
+    </w:lvl>
+    <w:lvl w:ilvl="3" w:tentative="1">
+      <w:start w:val="1"/>
+      <w:numFmt w:val="bullet"/>
+      <w:lvlText w:val=""/>
+      <w:lvlJc w:val="left"/>
+      <w:pPr>
+        <w:tabs>
+          <w:tab w:val="num" w:pos="2880"/>
+        </w:tabs>
+        <w:ind w:left="2880" w:hanging="360"/>
+      </w:pPr>
+      <w:rPr>
+        <w:rFonts w:ascii="Wingdings" w:hAnsi="Wingdings" w:hint="default"/>
+        <w:sz w:val="20"/>
+      </w:rPr>
+    </w:lvl>
+    <w:lvl w:ilvl="4" w:tentative="1">
+      <w:start w:val="1"/>
+      <w:numFmt w:val="bullet"/>
+      <w:lvlText w:val=""/>
+      <w:lvlJc w:val="left"/>
+      <w:pPr>
+        <w:tabs>
+          <w:tab w:val="num" w:pos="3600"/>
+        </w:tabs>
+        <w:ind w:left="3600" w:hanging="360"/>
+      </w:pPr>
+      <w:rPr>
+        <w:rFonts w:ascii="Wingdings" w:hAnsi="Wingdings" w:hint="default"/>
+        <w:sz w:val="20"/>
+      </w:rPr>
+    </w:lvl>
+    <w:lvl w:ilvl="5" w:tentative="1">
+      <w:start w:val="1"/>
+      <w:numFmt w:val="bullet"/>
+      <w:lvlText w:val=""/>
+      <w:lvlJc w:val="left"/>
+      <w:pPr>
+        <w:tabs>
+          <w:tab w:val="num" w:pos="4320"/>
+        </w:tabs>
+        <w:ind w:left="4320" w:hanging="360"/>
+      </w:pPr>
+      <w:rPr>
+        <w:rFonts w:ascii="Wingdings" w:hAnsi="Wingdings" w:hint="default"/>
+        <w:sz w:val="20"/>
+      </w:rPr>
+    </w:lvl>
+    <w:lvl w:ilvl="6" w:tentative="1">
+      <w:start w:val="1"/>
+      <w:numFmt w:val="bullet"/>
+      <w:lvlText w:val=""/>
+      <w:lvlJc w:val="left"/>
+      <w:pPr>
+        <w:tabs>
+          <w:tab w:val="num" w:pos="5040"/>
+        </w:tabs>
+        <w:ind w:left="5040" w:hanging="360"/>
+      </w:pPr>
+      <w:rPr>
+        <w:rFonts w:ascii="Wingdings" w:hAnsi="Wingdings" w:hint="default"/>
+        <w:sz w:val="20"/>
+      </w:rPr>
+    </w:lvl>
+    <w:lvl w:ilvl="7" w:tentative="1">
+      <w:start w:val="1"/>
+      <w:numFmt w:val="bullet"/>
+      <w:lvlText w:val=""/>
+      <w:lvlJc w:val="left"/>
+      <w:pPr>
+        <w:tabs>
+          <w:tab w:val="num" w:pos="5760"/>
+        </w:tabs>
+        <w:ind w:left="5760" w:hanging="360"/>
+      </w:pPr>
+      <w:rPr>
+        <w:rFonts w:ascii="Wingdings" w:hAnsi="Wingdings" w:hint="default"/>
+        <w:sz w:val="20"/>
+      </w:rPr>
+    </w:lvl>
+    <w:lvl w:ilvl="8" w:tentative="1">
+      <w:start w:val="1"/>
+      <w:numFmt w:val="bullet"/>
+      <w:lvlText w:val=""/>
+      <w:lvlJc w:val="left"/>
+      <w:pPr>
+        <w:tabs>
+          <w:tab w:val="num" w:pos="6480"/>
+        </w:tabs>
+        <w:ind w:left="6480" w:hanging="360"/>
+      </w:pPr>
+      <w:rPr>
+        <w:rFonts w:ascii="Wingdings" w:hAnsi="Wingdings" w:hint="default"/>
+        <w:sz w:val="20"/>
+      </w:rPr>
+    </w:lvl>
+  </w:abstractNum>
+  <w:abstractNum w:abstractNumId="24" w15:restartNumberingAfterBreak="0">
     <w:nsid w:val="5F3E09A5"/>
     <w:multiLevelType w:val="multilevel"/>
     <w:tmpl w:val="4C7C86A0"/>
@@ -4445,7 +7742,7 @@
       </w:rPr>
     </w:lvl>
   </w:abstractNum>
-  <w:abstractNum w:abstractNumId="15" w15:restartNumberingAfterBreak="0">
+  <w:abstractNum w:abstractNumId="25" w15:restartNumberingAfterBreak="0">
     <w:nsid w:val="617919C1"/>
     <w:multiLevelType w:val="hybridMultilevel"/>
     <w:tmpl w:val="9DDA4D2A"/>
@@ -4534,7 +7831,7 @@
       </w:pPr>
     </w:lvl>
   </w:abstractNum>
-  <w:abstractNum w:abstractNumId="16" w15:restartNumberingAfterBreak="0">
+  <w:abstractNum w:abstractNumId="26" w15:restartNumberingAfterBreak="0">
     <w:nsid w:val="628E3D1C"/>
     <w:multiLevelType w:val="multilevel"/>
     <w:tmpl w:val="30267784"/>
@@ -4683,7 +7980,156 @@
       </w:rPr>
     </w:lvl>
   </w:abstractNum>
-  <w:abstractNum w:abstractNumId="17" w15:restartNumberingAfterBreak="0">
+  <w:abstractNum w:abstractNumId="27" w15:restartNumberingAfterBreak="0">
+    <w:nsid w:val="65B64C49"/>
+    <w:multiLevelType w:val="multilevel"/>
+    <w:tmpl w:val="C282800E"/>
+    <w:lvl w:ilvl="0">
+      <w:start w:val="1"/>
+      <w:numFmt w:val="bullet"/>
+      <w:lvlText w:val=""/>
+      <w:lvlJc w:val="left"/>
+      <w:pPr>
+        <w:tabs>
+          <w:tab w:val="num" w:pos="720"/>
+        </w:tabs>
+        <w:ind w:left="720" w:hanging="360"/>
+      </w:pPr>
+      <w:rPr>
+        <w:rFonts w:ascii="Symbol" w:hAnsi="Symbol" w:hint="default"/>
+        <w:sz w:val="20"/>
+      </w:rPr>
+    </w:lvl>
+    <w:lvl w:ilvl="1" w:tentative="1">
+      <w:start w:val="1"/>
+      <w:numFmt w:val="bullet"/>
+      <w:lvlText w:val="o"/>
+      <w:lvlJc w:val="left"/>
+      <w:pPr>
+        <w:tabs>
+          <w:tab w:val="num" w:pos="1440"/>
+        </w:tabs>
+        <w:ind w:left="1440" w:hanging="360"/>
+      </w:pPr>
+      <w:rPr>
+        <w:rFonts w:ascii="Courier New" w:hAnsi="Courier New" w:hint="default"/>
+        <w:sz w:val="20"/>
+      </w:rPr>
+    </w:lvl>
+    <w:lvl w:ilvl="2" w:tentative="1">
+      <w:start w:val="1"/>
+      <w:numFmt w:val="bullet"/>
+      <w:lvlText w:val=""/>
+      <w:lvlJc w:val="left"/>
+      <w:pPr>
+        <w:tabs>
+          <w:tab w:val="num" w:pos="2160"/>
+        </w:tabs>
+        <w:ind w:left="2160" w:hanging="360"/>
+      </w:pPr>
+      <w:rPr>
+        <w:rFonts w:ascii="Wingdings" w:hAnsi="Wingdings" w:hint="default"/>
+        <w:sz w:val="20"/>
+      </w:rPr>
+    </w:lvl>
+    <w:lvl w:ilvl="3" w:tentative="1">
+      <w:start w:val="1"/>
+      <w:numFmt w:val="bullet"/>
+      <w:lvlText w:val=""/>
+      <w:lvlJc w:val="left"/>
+      <w:pPr>
+        <w:tabs>
+          <w:tab w:val="num" w:pos="2880"/>
+        </w:tabs>
+        <w:ind w:left="2880" w:hanging="360"/>
+      </w:pPr>
+      <w:rPr>
+        <w:rFonts w:ascii="Wingdings" w:hAnsi="Wingdings" w:hint="default"/>
+        <w:sz w:val="20"/>
+      </w:rPr>
+    </w:lvl>
+    <w:lvl w:ilvl="4" w:tentative="1">
+      <w:start w:val="1"/>
+      <w:numFmt w:val="bullet"/>
+      <w:lvlText w:val=""/>
+      <w:lvlJc w:val="left"/>
+      <w:pPr>
+        <w:tabs>
+          <w:tab w:val="num" w:pos="3600"/>
+        </w:tabs>
+        <w:ind w:left="3600" w:hanging="360"/>
+      </w:pPr>
+      <w:rPr>
+        <w:rFonts w:ascii="Wingdings" w:hAnsi="Wingdings" w:hint="default"/>
+        <w:sz w:val="20"/>
+      </w:rPr>
+    </w:lvl>
+    <w:lvl w:ilvl="5" w:tentative="1">
+      <w:start w:val="1"/>
+      <w:numFmt w:val="bullet"/>
+      <w:lvlText w:val=""/>
+      <w:lvlJc w:val="left"/>
+      <w:pPr>
+        <w:tabs>
+          <w:tab w:val="num" w:pos="4320"/>
+        </w:tabs>
+        <w:ind w:left="4320" w:hanging="360"/>
+      </w:pPr>
+      <w:rPr>
+        <w:rFonts w:ascii="Wingdings" w:hAnsi="Wingdings" w:hint="default"/>
+        <w:sz w:val="20"/>
+      </w:rPr>
+    </w:lvl>
+    <w:lvl w:ilvl="6" w:tentative="1">
+      <w:start w:val="1"/>
+      <w:numFmt w:val="bullet"/>
+      <w:lvlText w:val=""/>
+      <w:lvlJc w:val="left"/>
+      <w:pPr>
+        <w:tabs>
+          <w:tab w:val="num" w:pos="5040"/>
+        </w:tabs>
+        <w:ind w:left="5040" w:hanging="360"/>
+      </w:pPr>
+      <w:rPr>
+        <w:rFonts w:ascii="Wingdings" w:hAnsi="Wingdings" w:hint="default"/>
+        <w:sz w:val="20"/>
+      </w:rPr>
+    </w:lvl>
+    <w:lvl w:ilvl="7" w:tentative="1">
+      <w:start w:val="1"/>
+      <w:numFmt w:val="bullet"/>
+      <w:lvlText w:val=""/>
+      <w:lvlJc w:val="left"/>
+      <w:pPr>
+        <w:tabs>
+          <w:tab w:val="num" w:pos="5760"/>
+        </w:tabs>
+        <w:ind w:left="5760" w:hanging="360"/>
+      </w:pPr>
+      <w:rPr>
+        <w:rFonts w:ascii="Wingdings" w:hAnsi="Wingdings" w:hint="default"/>
+        <w:sz w:val="20"/>
+      </w:rPr>
+    </w:lvl>
+    <w:lvl w:ilvl="8" w:tentative="1">
+      <w:start w:val="1"/>
+      <w:numFmt w:val="bullet"/>
+      <w:lvlText w:val=""/>
+      <w:lvlJc w:val="left"/>
+      <w:pPr>
+        <w:tabs>
+          <w:tab w:val="num" w:pos="6480"/>
+        </w:tabs>
+        <w:ind w:left="6480" w:hanging="360"/>
+      </w:pPr>
+      <w:rPr>
+        <w:rFonts w:ascii="Wingdings" w:hAnsi="Wingdings" w:hint="default"/>
+        <w:sz w:val="20"/>
+      </w:rPr>
+    </w:lvl>
+  </w:abstractNum>
+  <w:abstractNum w:abstractNumId="28" w15:restartNumberingAfterBreak="0">
     <w:nsid w:val="65CB78F5"/>
     <w:multiLevelType w:val="multilevel"/>
     <w:tmpl w:val="34DA1A5A"/>
@@ -4832,7 +8278,7 @@
       </w:rPr>
     </w:lvl>
   </w:abstractNum>
-  <w:abstractNum w:abstractNumId="18" w15:restartNumberingAfterBreak="0">
+  <w:abstractNum w:abstractNumId="29" w15:restartNumberingAfterBreak="0">
     <w:nsid w:val="68623E98"/>
     <w:multiLevelType w:val="multilevel"/>
     <w:tmpl w:val="0EFEA80E"/>
@@ -4981,7 +8427,305 @@
       </w:rPr>
     </w:lvl>
   </w:abstractNum>
-  <w:abstractNum w:abstractNumId="19" w15:restartNumberingAfterBreak="0">
+  <w:abstractNum w:abstractNumId="30" w15:restartNumberingAfterBreak="0">
+    <w:nsid w:val="6C5F4809"/>
+    <w:multiLevelType w:val="multilevel"/>
+    <w:tmpl w:val="72FC8A6E"/>
+    <w:lvl w:ilvl="0">
+      <w:start w:val="1"/>
+      <w:numFmt w:val="bullet"/>
+      <w:lvlText w:val=""/>
+      <w:lvlJc w:val="left"/>
+      <w:pPr>
+        <w:tabs>
+          <w:tab w:val="num" w:pos="720"/>
+        </w:tabs>
+        <w:ind w:left="720" w:hanging="360"/>
+      </w:pPr>
+      <w:rPr>
+        <w:rFonts w:ascii="Symbol" w:hAnsi="Symbol" w:hint="default"/>
+        <w:sz w:val="20"/>
+      </w:rPr>
+    </w:lvl>
+    <w:lvl w:ilvl="1" w:tentative="1">
+      <w:start w:val="1"/>
+      <w:numFmt w:val="bullet"/>
+      <w:lvlText w:val="o"/>
+      <w:lvlJc w:val="left"/>
+      <w:pPr>
+        <w:tabs>
+          <w:tab w:val="num" w:pos="1440"/>
+        </w:tabs>
+        <w:ind w:left="1440" w:hanging="360"/>
+      </w:pPr>
+      <w:rPr>
+        <w:rFonts w:ascii="Courier New" w:hAnsi="Courier New" w:hint="default"/>
+        <w:sz w:val="20"/>
+      </w:rPr>
+    </w:lvl>
+    <w:lvl w:ilvl="2" w:tentative="1">
+      <w:start w:val="1"/>
+      <w:numFmt w:val="bullet"/>
+      <w:lvlText w:val=""/>
+      <w:lvlJc w:val="left"/>
+      <w:pPr>
+        <w:tabs>
+          <w:tab w:val="num" w:pos="2160"/>
+        </w:tabs>
+        <w:ind w:left="2160" w:hanging="360"/>
+      </w:pPr>
+      <w:rPr>
+        <w:rFonts w:ascii="Wingdings" w:hAnsi="Wingdings" w:hint="default"/>
+        <w:sz w:val="20"/>
+      </w:rPr>
+    </w:lvl>
+    <w:lvl w:ilvl="3" w:tentative="1">
+      <w:start w:val="1"/>
+      <w:numFmt w:val="bullet"/>
+      <w:lvlText w:val=""/>
+      <w:lvlJc w:val="left"/>
+      <w:pPr>
+        <w:tabs>
+          <w:tab w:val="num" w:pos="2880"/>
+        </w:tabs>
+        <w:ind w:left="2880" w:hanging="360"/>
+      </w:pPr>
+      <w:rPr>
+        <w:rFonts w:ascii="Wingdings" w:hAnsi="Wingdings" w:hint="default"/>
+        <w:sz w:val="20"/>
+      </w:rPr>
+    </w:lvl>
+    <w:lvl w:ilvl="4" w:tentative="1">
+      <w:start w:val="1"/>
+      <w:numFmt w:val="bullet"/>
+      <w:lvlText w:val=""/>
+      <w:lvlJc w:val="left"/>
+      <w:pPr>
+        <w:tabs>
+          <w:tab w:val="num" w:pos="3600"/>
+        </w:tabs>
+        <w:ind w:left="3600" w:hanging="360"/>
+      </w:pPr>
+      <w:rPr>
+        <w:rFonts w:ascii="Wingdings" w:hAnsi="Wingdings" w:hint="default"/>
+        <w:sz w:val="20"/>
+      </w:rPr>
+    </w:lvl>
+    <w:lvl w:ilvl="5" w:tentative="1">
+      <w:start w:val="1"/>
+      <w:numFmt w:val="bullet"/>
+      <w:lvlText w:val=""/>
+      <w:lvlJc w:val="left"/>
+      <w:pPr>
+        <w:tabs>
+          <w:tab w:val="num" w:pos="4320"/>
+        </w:tabs>
+        <w:ind w:left="4320" w:hanging="360"/>
+      </w:pPr>
+      <w:rPr>
+        <w:rFonts w:ascii="Wingdings" w:hAnsi="Wingdings" w:hint="default"/>
+        <w:sz w:val="20"/>
+      </w:rPr>
+    </w:lvl>
+    <w:lvl w:ilvl="6" w:tentative="1">
+      <w:start w:val="1"/>
+      <w:numFmt w:val="bullet"/>
+      <w:lvlText w:val=""/>
+      <w:lvlJc w:val="left"/>
+      <w:pPr>
+        <w:tabs>
+          <w:tab w:val="num" w:pos="5040"/>
+        </w:tabs>
+        <w:ind w:left="5040" w:hanging="360"/>
+      </w:pPr>
+      <w:rPr>
+        <w:rFonts w:ascii="Wingdings" w:hAnsi="Wingdings" w:hint="default"/>
+        <w:sz w:val="20"/>
+      </w:rPr>
+    </w:lvl>
+    <w:lvl w:ilvl="7" w:tentative="1">
+      <w:start w:val="1"/>
+      <w:numFmt w:val="bullet"/>
+      <w:lvlText w:val=""/>
+      <w:lvlJc w:val="left"/>
+      <w:pPr>
+        <w:tabs>
+          <w:tab w:val="num" w:pos="5760"/>
+        </w:tabs>
+        <w:ind w:left="5760" w:hanging="360"/>
+      </w:pPr>
+      <w:rPr>
+        <w:rFonts w:ascii="Wingdings" w:hAnsi="Wingdings" w:hint="default"/>
+        <w:sz w:val="20"/>
+      </w:rPr>
+    </w:lvl>
+    <w:lvl w:ilvl="8" w:tentative="1">
+      <w:start w:val="1"/>
+      <w:numFmt w:val="bullet"/>
+      <w:lvlText w:val=""/>
+      <w:lvlJc w:val="left"/>
+      <w:pPr>
+        <w:tabs>
+          <w:tab w:val="num" w:pos="6480"/>
+        </w:tabs>
+        <w:ind w:left="6480" w:hanging="360"/>
+      </w:pPr>
+      <w:rPr>
+        <w:rFonts w:ascii="Wingdings" w:hAnsi="Wingdings" w:hint="default"/>
+        <w:sz w:val="20"/>
+      </w:rPr>
+    </w:lvl>
+  </w:abstractNum>
+  <w:abstractNum w:abstractNumId="31" w15:restartNumberingAfterBreak="0">
+    <w:nsid w:val="6E1026BD"/>
+    <w:multiLevelType w:val="multilevel"/>
+    <w:tmpl w:val="91D878D0"/>
+    <w:lvl w:ilvl="0">
+      <w:start w:val="1"/>
+      <w:numFmt w:val="bullet"/>
+      <w:lvlText w:val=""/>
+      <w:lvlJc w:val="left"/>
+      <w:pPr>
+        <w:tabs>
+          <w:tab w:val="num" w:pos="720"/>
+        </w:tabs>
+        <w:ind w:left="720" w:hanging="360"/>
+      </w:pPr>
+      <w:rPr>
+        <w:rFonts w:ascii="Symbol" w:hAnsi="Symbol" w:hint="default"/>
+        <w:sz w:val="20"/>
+      </w:rPr>
+    </w:lvl>
+    <w:lvl w:ilvl="1" w:tentative="1">
+      <w:start w:val="1"/>
+      <w:numFmt w:val="bullet"/>
+      <w:lvlText w:val="o"/>
+      <w:lvlJc w:val="left"/>
+      <w:pPr>
+        <w:tabs>
+          <w:tab w:val="num" w:pos="1440"/>
+        </w:tabs>
+        <w:ind w:left="1440" w:hanging="360"/>
+      </w:pPr>
+      <w:rPr>
+        <w:rFonts w:ascii="Courier New" w:hAnsi="Courier New" w:hint="default"/>
+        <w:sz w:val="20"/>
+      </w:rPr>
+    </w:lvl>
+    <w:lvl w:ilvl="2" w:tentative="1">
+      <w:start w:val="1"/>
+      <w:numFmt w:val="bullet"/>
+      <w:lvlText w:val=""/>
+      <w:lvlJc w:val="left"/>
+      <w:pPr>
+        <w:tabs>
+          <w:tab w:val="num" w:pos="2160"/>
+        </w:tabs>
+        <w:ind w:left="2160" w:hanging="360"/>
+      </w:pPr>
+      <w:rPr>
+        <w:rFonts w:ascii="Wingdings" w:hAnsi="Wingdings" w:hint="default"/>
+        <w:sz w:val="20"/>
+      </w:rPr>
+    </w:lvl>
+    <w:lvl w:ilvl="3" w:tentative="1">
+      <w:start w:val="1"/>
+      <w:numFmt w:val="bullet"/>
+      <w:lvlText w:val=""/>
+      <w:lvlJc w:val="left"/>
+      <w:pPr>
+        <w:tabs>
+          <w:tab w:val="num" w:pos="2880"/>
+        </w:tabs>
+        <w:ind w:left="2880" w:hanging="360"/>
+      </w:pPr>
+      <w:rPr>
+        <w:rFonts w:ascii="Wingdings" w:hAnsi="Wingdings" w:hint="default"/>
+        <w:sz w:val="20"/>
+      </w:rPr>
+    </w:lvl>
+    <w:lvl w:ilvl="4" w:tentative="1">
+      <w:start w:val="1"/>
+      <w:numFmt w:val="bullet"/>
+      <w:lvlText w:val=""/>
+      <w:lvlJc w:val="left"/>
+      <w:pPr>
+        <w:tabs>
+          <w:tab w:val="num" w:pos="3600"/>
+        </w:tabs>
+        <w:ind w:left="3600" w:hanging="360"/>
+      </w:pPr>
+      <w:rPr>
+        <w:rFonts w:ascii="Wingdings" w:hAnsi="Wingdings" w:hint="default"/>
+        <w:sz w:val="20"/>
+      </w:rPr>
+    </w:lvl>
+    <w:lvl w:ilvl="5" w:tentative="1">
+      <w:start w:val="1"/>
+      <w:numFmt w:val="bullet"/>
+      <w:lvlText w:val=""/>
+      <w:lvlJc w:val="left"/>
+      <w:pPr>
+        <w:tabs>
+          <w:tab w:val="num" w:pos="4320"/>
+        </w:tabs>
+        <w:ind w:left="4320" w:hanging="360"/>
+      </w:pPr>
+      <w:rPr>
+        <w:rFonts w:ascii="Wingdings" w:hAnsi="Wingdings" w:hint="default"/>
+        <w:sz w:val="20"/>
+      </w:rPr>
+    </w:lvl>
+    <w:lvl w:ilvl="6" w:tentative="1">
+      <w:start w:val="1"/>
+      <w:numFmt w:val="bullet"/>
+      <w:lvlText w:val=""/>
+      <w:lvlJc w:val="left"/>
+      <w:pPr>
+        <w:tabs>
+          <w:tab w:val="num" w:pos="5040"/>
+        </w:tabs>
+        <w:ind w:left="5040" w:hanging="360"/>
+      </w:pPr>
+      <w:rPr>
+        <w:rFonts w:ascii="Wingdings" w:hAnsi="Wingdings" w:hint="default"/>
+        <w:sz w:val="20"/>
+      </w:rPr>
+    </w:lvl>
+    <w:lvl w:ilvl="7" w:tentative="1">
+      <w:start w:val="1"/>
+      <w:numFmt w:val="bullet"/>
+      <w:lvlText w:val=""/>
+      <w:lvlJc w:val="left"/>
+      <w:pPr>
+        <w:tabs>
+          <w:tab w:val="num" w:pos="5760"/>
+        </w:tabs>
+        <w:ind w:left="5760" w:hanging="360"/>
+      </w:pPr>
+      <w:rPr>
+        <w:rFonts w:ascii="Wingdings" w:hAnsi="Wingdings" w:hint="default"/>
+        <w:sz w:val="20"/>
+      </w:rPr>
+    </w:lvl>
+    <w:lvl w:ilvl="8" w:tentative="1">
+      <w:start w:val="1"/>
+      <w:numFmt w:val="bullet"/>
+      <w:lvlText w:val=""/>
+      <w:lvlJc w:val="left"/>
+      <w:pPr>
+        <w:tabs>
+          <w:tab w:val="num" w:pos="6480"/>
+        </w:tabs>
+        <w:ind w:left="6480" w:hanging="360"/>
+      </w:pPr>
+      <w:rPr>
+        <w:rFonts w:ascii="Wingdings" w:hAnsi="Wingdings" w:hint="default"/>
+        <w:sz w:val="20"/>
+      </w:rPr>
+    </w:lvl>
+  </w:abstractNum>
+  <w:abstractNum w:abstractNumId="32" w15:restartNumberingAfterBreak="0">
     <w:nsid w:val="6E5912F4"/>
     <w:multiLevelType w:val="multilevel"/>
     <w:tmpl w:val="A906FBFA"/>
@@ -5130,7 +8874,7 @@
       </w:rPr>
     </w:lvl>
   </w:abstractNum>
-  <w:abstractNum w:abstractNumId="20" w15:restartNumberingAfterBreak="0">
+  <w:abstractNum w:abstractNumId="33" w15:restartNumberingAfterBreak="0">
     <w:nsid w:val="74DA22AF"/>
     <w:multiLevelType w:val="multilevel"/>
     <w:tmpl w:val="9FB690B8"/>
@@ -5279,7 +9023,7 @@
       </w:rPr>
     </w:lvl>
   </w:abstractNum>
-  <w:abstractNum w:abstractNumId="21" w15:restartNumberingAfterBreak="0">
+  <w:abstractNum w:abstractNumId="34" w15:restartNumberingAfterBreak="0">
     <w:nsid w:val="77640326"/>
     <w:multiLevelType w:val="multilevel"/>
     <w:tmpl w:val="F96E78FA"/>
@@ -5428,7 +9172,7 @@
       </w:rPr>
     </w:lvl>
   </w:abstractNum>
-  <w:abstractNum w:abstractNumId="22" w15:restartNumberingAfterBreak="0">
+  <w:abstractNum w:abstractNumId="35" w15:restartNumberingAfterBreak="0">
     <w:nsid w:val="78453DF1"/>
     <w:multiLevelType w:val="multilevel"/>
     <w:tmpl w:val="2890A334"/>
@@ -5577,7 +9321,7 @@
       </w:rPr>
     </w:lvl>
   </w:abstractNum>
-  <w:abstractNum w:abstractNumId="23" w15:restartNumberingAfterBreak="0">
+  <w:abstractNum w:abstractNumId="36" w15:restartNumberingAfterBreak="0">
     <w:nsid w:val="7BC042FE"/>
     <w:multiLevelType w:val="hybridMultilevel"/>
     <w:tmpl w:val="B6905074"/>
@@ -5690,7 +9434,7 @@
       </w:rPr>
     </w:lvl>
   </w:abstractNum>
-  <w:abstractNum w:abstractNumId="24" w15:restartNumberingAfterBreak="0">
+  <w:abstractNum w:abstractNumId="37" w15:restartNumberingAfterBreak="0">
     <w:nsid w:val="7CB4521F"/>
     <w:multiLevelType w:val="multilevel"/>
     <w:tmpl w:val="825461AA"/>
@@ -5839,80 +9583,271 @@
       </w:rPr>
     </w:lvl>
   </w:abstractNum>
+  <w:abstractNum w:abstractNumId="38" w15:restartNumberingAfterBreak="0">
+    <w:nsid w:val="7DDC3C8E"/>
+    <w:multiLevelType w:val="multilevel"/>
+    <w:tmpl w:val="891A49BE"/>
+    <w:lvl w:ilvl="0">
+      <w:start w:val="1"/>
+      <w:numFmt w:val="bullet"/>
+      <w:lvlText w:val=""/>
+      <w:lvlJc w:val="left"/>
+      <w:pPr>
+        <w:tabs>
+          <w:tab w:val="num" w:pos="720"/>
+        </w:tabs>
+        <w:ind w:left="720" w:hanging="360"/>
+      </w:pPr>
+      <w:rPr>
+        <w:rFonts w:ascii="Symbol" w:hAnsi="Symbol" w:hint="default"/>
+        <w:sz w:val="20"/>
+      </w:rPr>
+    </w:lvl>
+    <w:lvl w:ilvl="1" w:tentative="1">
+      <w:start w:val="1"/>
+      <w:numFmt w:val="bullet"/>
+      <w:lvlText w:val="o"/>
+      <w:lvlJc w:val="left"/>
+      <w:pPr>
+        <w:tabs>
+          <w:tab w:val="num" w:pos="1440"/>
+        </w:tabs>
+        <w:ind w:left="1440" w:hanging="360"/>
+      </w:pPr>
+      <w:rPr>
+        <w:rFonts w:ascii="Courier New" w:hAnsi="Courier New" w:hint="default"/>
+        <w:sz w:val="20"/>
+      </w:rPr>
+    </w:lvl>
+    <w:lvl w:ilvl="2" w:tentative="1">
+      <w:start w:val="1"/>
+      <w:numFmt w:val="bullet"/>
+      <w:lvlText w:val=""/>
+      <w:lvlJc w:val="left"/>
+      <w:pPr>
+        <w:tabs>
+          <w:tab w:val="num" w:pos="2160"/>
+        </w:tabs>
+        <w:ind w:left="2160" w:hanging="360"/>
+      </w:pPr>
+      <w:rPr>
+        <w:rFonts w:ascii="Wingdings" w:hAnsi="Wingdings" w:hint="default"/>
+        <w:sz w:val="20"/>
+      </w:rPr>
+    </w:lvl>
+    <w:lvl w:ilvl="3" w:tentative="1">
+      <w:start w:val="1"/>
+      <w:numFmt w:val="bullet"/>
+      <w:lvlText w:val=""/>
+      <w:lvlJc w:val="left"/>
+      <w:pPr>
+        <w:tabs>
+          <w:tab w:val="num" w:pos="2880"/>
+        </w:tabs>
+        <w:ind w:left="2880" w:hanging="360"/>
+      </w:pPr>
+      <w:rPr>
+        <w:rFonts w:ascii="Wingdings" w:hAnsi="Wingdings" w:hint="default"/>
+        <w:sz w:val="20"/>
+      </w:rPr>
+    </w:lvl>
+    <w:lvl w:ilvl="4" w:tentative="1">
+      <w:start w:val="1"/>
+      <w:numFmt w:val="bullet"/>
+      <w:lvlText w:val=""/>
+      <w:lvlJc w:val="left"/>
+      <w:pPr>
+        <w:tabs>
+          <w:tab w:val="num" w:pos="3600"/>
+        </w:tabs>
+        <w:ind w:left="3600" w:hanging="360"/>
+      </w:pPr>
+      <w:rPr>
+        <w:rFonts w:ascii="Wingdings" w:hAnsi="Wingdings" w:hint="default"/>
+        <w:sz w:val="20"/>
+      </w:rPr>
+    </w:lvl>
+    <w:lvl w:ilvl="5" w:tentative="1">
+      <w:start w:val="1"/>
+      <w:numFmt w:val="bullet"/>
+      <w:lvlText w:val=""/>
+      <w:lvlJc w:val="left"/>
+      <w:pPr>
+        <w:tabs>
+          <w:tab w:val="num" w:pos="4320"/>
+        </w:tabs>
+        <w:ind w:left="4320" w:hanging="360"/>
+      </w:pPr>
+      <w:rPr>
+        <w:rFonts w:ascii="Wingdings" w:hAnsi="Wingdings" w:hint="default"/>
+        <w:sz w:val="20"/>
+      </w:rPr>
+    </w:lvl>
+    <w:lvl w:ilvl="6" w:tentative="1">
+      <w:start w:val="1"/>
+      <w:numFmt w:val="bullet"/>
+      <w:lvlText w:val=""/>
+      <w:lvlJc w:val="left"/>
+      <w:pPr>
+        <w:tabs>
+          <w:tab w:val="num" w:pos="5040"/>
+        </w:tabs>
+        <w:ind w:left="5040" w:hanging="360"/>
+      </w:pPr>
+      <w:rPr>
+        <w:rFonts w:ascii="Wingdings" w:hAnsi="Wingdings" w:hint="default"/>
+        <w:sz w:val="20"/>
+      </w:rPr>
+    </w:lvl>
+    <w:lvl w:ilvl="7" w:tentative="1">
+      <w:start w:val="1"/>
+      <w:numFmt w:val="bullet"/>
+      <w:lvlText w:val=""/>
+      <w:lvlJc w:val="left"/>
+      <w:pPr>
+        <w:tabs>
+          <w:tab w:val="num" w:pos="5760"/>
+        </w:tabs>
+        <w:ind w:left="5760" w:hanging="360"/>
+      </w:pPr>
+      <w:rPr>
+        <w:rFonts w:ascii="Wingdings" w:hAnsi="Wingdings" w:hint="default"/>
+        <w:sz w:val="20"/>
+      </w:rPr>
+    </w:lvl>
+    <w:lvl w:ilvl="8" w:tentative="1">
+      <w:start w:val="1"/>
+      <w:numFmt w:val="bullet"/>
+      <w:lvlText w:val=""/>
+      <w:lvlJc w:val="left"/>
+      <w:pPr>
+        <w:tabs>
+          <w:tab w:val="num" w:pos="6480"/>
+        </w:tabs>
+        <w:ind w:left="6480" w:hanging="360"/>
+      </w:pPr>
+      <w:rPr>
+        <w:rFonts w:ascii="Wingdings" w:hAnsi="Wingdings" w:hint="default"/>
+        <w:sz w:val="20"/>
+      </w:rPr>
+    </w:lvl>
+  </w:abstractNum>
   <w:num w:numId="1" w16cid:durableId="1441610715">
-    <w:abstractNumId w:val="15"/>
+    <w:abstractNumId w:val="25"/>
   </w:num>
   <w:num w:numId="2" w16cid:durableId="7681396">
     <w:abstractNumId w:val="0"/>
   </w:num>
   <w:num w:numId="3" w16cid:durableId="1261792472">
+    <w:abstractNumId w:val="21"/>
+  </w:num>
+  <w:num w:numId="4" w16cid:durableId="1969817703">
+    <w:abstractNumId w:val="18"/>
+  </w:num>
+  <w:num w:numId="5" w16cid:durableId="1515613468">
+    <w:abstractNumId w:val="2"/>
+  </w:num>
+  <w:num w:numId="6" w16cid:durableId="1691909464">
+    <w:abstractNumId w:val="6"/>
+  </w:num>
+  <w:num w:numId="7" w16cid:durableId="2062946815">
+    <w:abstractNumId w:val="36"/>
+  </w:num>
+  <w:num w:numId="8" w16cid:durableId="340669948">
+    <w:abstractNumId w:val="32"/>
+  </w:num>
+  <w:num w:numId="9" w16cid:durableId="691951408">
+    <w:abstractNumId w:val="11"/>
+  </w:num>
+  <w:num w:numId="10" w16cid:durableId="934896425">
+    <w:abstractNumId w:val="4"/>
+  </w:num>
+  <w:num w:numId="11" w16cid:durableId="1650792501">
+    <w:abstractNumId w:val="29"/>
+  </w:num>
+  <w:num w:numId="12" w16cid:durableId="1618291462">
+    <w:abstractNumId w:val="7"/>
+  </w:num>
+  <w:num w:numId="13" w16cid:durableId="1819686357">
+    <w:abstractNumId w:val="15"/>
+  </w:num>
+  <w:num w:numId="14" w16cid:durableId="1405714343">
+    <w:abstractNumId w:val="34"/>
+  </w:num>
+  <w:num w:numId="15" w16cid:durableId="940911154">
+    <w:abstractNumId w:val="35"/>
+  </w:num>
+  <w:num w:numId="16" w16cid:durableId="844594360">
+    <w:abstractNumId w:val="33"/>
+  </w:num>
+  <w:num w:numId="17" w16cid:durableId="411199827">
+    <w:abstractNumId w:val="37"/>
+  </w:num>
+  <w:num w:numId="18" w16cid:durableId="1396471174">
+    <w:abstractNumId w:val="26"/>
+  </w:num>
+  <w:num w:numId="19" w16cid:durableId="517472699">
+    <w:abstractNumId w:val="28"/>
+  </w:num>
+  <w:num w:numId="20" w16cid:durableId="1887331857">
+    <w:abstractNumId w:val="3"/>
+  </w:num>
+  <w:num w:numId="21" w16cid:durableId="317417864">
+    <w:abstractNumId w:val="24"/>
+  </w:num>
+  <w:num w:numId="22" w16cid:durableId="1861821984">
     <w:abstractNumId w:val="13"/>
   </w:num>
-  <w:num w:numId="4" w16cid:durableId="1969817703">
-    <w:abstractNumId w:val="11"/>
+  <w:num w:numId="23" w16cid:durableId="1265265625">
+    <w:abstractNumId w:val="19"/>
   </w:num>
-  <w:num w:numId="5" w16cid:durableId="1515613468">
-    <w:abstractNumId w:val="1"/>
+  <w:num w:numId="24" w16cid:durableId="1957592164">
+    <w:abstractNumId w:val="10"/>
   </w:num>
-  <w:num w:numId="6" w16cid:durableId="1691909464">
-    <w:abstractNumId w:val="4"/>
+  <w:num w:numId="25" w16cid:durableId="436681986">
+    <w:abstractNumId w:val="14"/>
   </w:num>
-  <w:num w:numId="7" w16cid:durableId="2062946815">
+  <w:num w:numId="26" w16cid:durableId="279726796">
+    <w:abstractNumId w:val="30"/>
+  </w:num>
+  <w:num w:numId="27" w16cid:durableId="599603342">
+    <w:abstractNumId w:val="9"/>
+  </w:num>
+  <w:num w:numId="28" w16cid:durableId="1127234208">
+    <w:abstractNumId w:val="17"/>
+  </w:num>
+  <w:num w:numId="29" w16cid:durableId="32194578">
+    <w:abstractNumId w:val="12"/>
+  </w:num>
+  <w:num w:numId="30" w16cid:durableId="2109502317">
+    <w:abstractNumId w:val="8"/>
+  </w:num>
+  <w:num w:numId="31" w16cid:durableId="625087177">
+    <w:abstractNumId w:val="31"/>
+  </w:num>
+  <w:num w:numId="32" w16cid:durableId="1470781824">
+    <w:abstractNumId w:val="22"/>
+  </w:num>
+  <w:num w:numId="33" w16cid:durableId="217205214">
+    <w:abstractNumId w:val="20"/>
+  </w:num>
+  <w:num w:numId="34" w16cid:durableId="1185443295">
+    <w:abstractNumId w:val="38"/>
+  </w:num>
+  <w:num w:numId="35" w16cid:durableId="34472698">
     <w:abstractNumId w:val="23"/>
   </w:num>
-  <w:num w:numId="8" w16cid:durableId="340669948">
-    <w:abstractNumId w:val="19"/>
+  <w:num w:numId="36" w16cid:durableId="513347329">
+    <w:abstractNumId w:val="27"/>
   </w:num>
-  <w:num w:numId="9" w16cid:durableId="691951408">
-    <w:abstractNumId w:val="7"/>
+  <w:num w:numId="37" w16cid:durableId="1774933501">
+    <w:abstractNumId w:val="16"/>
   </w:num>
-  <w:num w:numId="10" w16cid:durableId="934896425">
-    <w:abstractNumId w:val="3"/>
-  </w:num>
-  <w:num w:numId="11" w16cid:durableId="1650792501">
-    <w:abstractNumId w:val="18"/>
-  </w:num>
-  <w:num w:numId="12" w16cid:durableId="1618291462">
+  <w:num w:numId="38" w16cid:durableId="260643951">
     <w:abstractNumId w:val="5"/>
   </w:num>
-  <w:num w:numId="13" w16cid:durableId="1819686357">
-    <w:abstractNumId w:val="10"/>
-  </w:num>
-  <w:num w:numId="14" w16cid:durableId="1405714343">
-    <w:abstractNumId w:val="21"/>
-  </w:num>
-  <w:num w:numId="15" w16cid:durableId="940911154">
-    <w:abstractNumId w:val="22"/>
-  </w:num>
-  <w:num w:numId="16" w16cid:durableId="844594360">
-    <w:abstractNumId w:val="20"/>
-  </w:num>
-  <w:num w:numId="17" w16cid:durableId="411199827">
-    <w:abstractNumId w:val="24"/>
-  </w:num>
-  <w:num w:numId="18" w16cid:durableId="1396471174">
-    <w:abstractNumId w:val="16"/>
-  </w:num>
-  <w:num w:numId="19" w16cid:durableId="517472699">
-    <w:abstractNumId w:val="17"/>
-  </w:num>
-  <w:num w:numId="20" w16cid:durableId="1887331857">
-    <w:abstractNumId w:val="2"/>
-  </w:num>
-  <w:num w:numId="21" w16cid:durableId="317417864">
-    <w:abstractNumId w:val="14"/>
-  </w:num>
-  <w:num w:numId="22" w16cid:durableId="1861821984">
-    <w:abstractNumId w:val="8"/>
-  </w:num>
-  <w:num w:numId="23" w16cid:durableId="1265265625">
-    <w:abstractNumId w:val="12"/>
-  </w:num>
-  <w:num w:numId="24" w16cid:durableId="1957592164">
-    <w:abstractNumId w:val="6"/>
-  </w:num>
-  <w:num w:numId="25" w16cid:durableId="436681986">
-    <w:abstractNumId w:val="9"/>
+  <w:num w:numId="39" w16cid:durableId="1045058738">
+    <w:abstractNumId w:val="1"/>
   </w:num>
 </w:numbering>
 </file>

</xml_diff>